<commit_message>
CF MedCare research added
</commit_message>
<xml_diff>
--- a/Documentation/1.0 Research/1.1 Market/Market Research.docx
+++ b/Documentation/1.0 Research/1.1 Market/Market Research.docx
@@ -1,6 +1,6 @@
 
 <file path=word/document.xml><?xml version="1.0" encoding="utf-8"?>
-<w:document xmlns:wpc="http://schemas.microsoft.com/office/word/2010/wordprocessingCanvas" xmlns:mc="http://schemas.openxmlformats.org/markup-compatibility/2006" xmlns:o="urn:schemas-microsoft-com:office:office" xmlns:r="http://schemas.openxmlformats.org/officeDocument/2006/relationships" xmlns:m="http://schemas.openxmlformats.org/officeDocument/2006/math" xmlns:v="urn:schemas-microsoft-com:vml" xmlns:wp14="http://schemas.microsoft.com/office/word/2010/wordprocessingDrawing" xmlns:wp="http://schemas.openxmlformats.org/drawingml/2006/wordprocessingDrawing" xmlns:w10="urn:schemas-microsoft-com:office:word" xmlns:w="http://schemas.openxmlformats.org/wordprocessingml/2006/main" xmlns:w14="http://schemas.microsoft.com/office/word/2010/wordml" xmlns:wpg="http://schemas.microsoft.com/office/word/2010/wordprocessingGroup" xmlns:wpi="http://schemas.microsoft.com/office/word/2010/wordprocessingInk" xmlns:wne="http://schemas.microsoft.com/office/word/2006/wordml" xmlns:wps="http://schemas.microsoft.com/office/word/2010/wordprocessingShape" mc:Ignorable="w14 wp14">
+<w:document xmlns:wpc="http://schemas.microsoft.com/office/word/2010/wordprocessingCanvas" xmlns:mo="http://schemas.microsoft.com/office/mac/office/2008/main" xmlns:mc="http://schemas.openxmlformats.org/markup-compatibility/2006" xmlns:mv="urn:schemas-microsoft-com:mac:vml" xmlns:o="urn:schemas-microsoft-com:office:office" xmlns:r="http://schemas.openxmlformats.org/officeDocument/2006/relationships" xmlns:m="http://schemas.openxmlformats.org/officeDocument/2006/math" xmlns:v="urn:schemas-microsoft-com:vml" xmlns:wp14="http://schemas.microsoft.com/office/word/2010/wordprocessingDrawing" xmlns:wp="http://schemas.openxmlformats.org/drawingml/2006/wordprocessingDrawing" xmlns:w10="urn:schemas-microsoft-com:office:word" xmlns:w="http://schemas.openxmlformats.org/wordprocessingml/2006/main" xmlns:w14="http://schemas.microsoft.com/office/word/2010/wordml" xmlns:wpg="http://schemas.microsoft.com/office/word/2010/wordprocessingGroup" xmlns:wpi="http://schemas.microsoft.com/office/word/2010/wordprocessingInk" xmlns:wne="http://schemas.microsoft.com/office/word/2006/wordml" xmlns:wps="http://schemas.microsoft.com/office/word/2010/wordprocessingShape" mc:Ignorable="w14 wp14">
   <w:body>
     <w:p>
       <w:pPr>
@@ -185,7 +185,6 @@
           <w:id w:val="1543015031"/>
           <w:citation/>
         </w:sdtPr>
-        <w:sdtEndPr/>
         <w:sdtContent>
           <w:r>
             <w:fldChar w:fldCharType="begin"/>
@@ -241,7 +240,6 @@
           <w:id w:val="-1678339483"/>
           <w:citation/>
         </w:sdtPr>
-        <w:sdtEndPr/>
         <w:sdtContent>
           <w:r>
             <w:fldChar w:fldCharType="begin"/>
@@ -279,7 +277,6 @@
           <w:id w:val="-1897965073"/>
           <w:citation/>
         </w:sdtPr>
-        <w:sdtEndPr/>
         <w:sdtContent>
           <w:r>
             <w:fldChar w:fldCharType="begin"/>
@@ -390,7 +387,7 @@
       <w:r>
         <w:rPr>
           <w:noProof/>
-          <w:lang w:eastAsia="en-GB"/>
+          <w:lang w:val="en-US"/>
         </w:rPr>
         <mc:AlternateContent>
           <mc:Choice Requires="wps">
@@ -479,11 +476,11 @@
           </mc:Choice>
           <mc:Fallback>
             <w:pict>
-              <v:shapetype id="_x0000_t202" coordsize="21600,21600" o:spt="202" path="m,l,21600r21600,l21600,xe">
+              <v:shapetype id="_x0000_t202" coordsize="21600,21600" o:spt="202" path="m0,0l0,21600,21600,21600,21600,0xe">
                 <v:stroke joinstyle="miter"/>
                 <v:path gradientshapeok="t" o:connecttype="rect"/>
               </v:shapetype>
-              <v:shape id="Text Box 19" o:spid="_x0000_s1026" type="#_x0000_t202" style="position:absolute;left:0;text-align:left;margin-left:90pt;margin-top:.75pt;width:83.25pt;height:27.75pt;z-index:251877888;visibility:visible;mso-wrap-style:square;mso-width-percent:0;mso-height-percent:0;mso-wrap-distance-left:9pt;mso-wrap-distance-top:0;mso-wrap-distance-right:9pt;mso-wrap-distance-bottom:0;mso-position-horizontal:absolute;mso-position-horizontal-relative:text;mso-position-vertical:absolute;mso-position-vertical-relative:text;mso-width-percent:0;mso-height-percent:0;mso-width-relative:margin;mso-height-relative:margin;v-text-anchor:top" o:gfxdata="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" fillcolor="white [3201]" stroked="f" strokeweight=".5pt">
+              <v:shape id="Text Box 19" o:spid="_x0000_s1026" type="#_x0000_t202" style="position:absolute;left:0;text-align:left;margin-left:90pt;margin-top:.75pt;width:83.25pt;height:27.75pt;z-index:251877888;visibility:visible;mso-wrap-style:square;mso-width-percent:0;mso-height-percent:0;mso-wrap-distance-left:9pt;mso-wrap-distance-top:0;mso-wrap-distance-right:9pt;mso-wrap-distance-bottom:0;mso-position-horizontal:absolute;mso-position-horizontal-relative:text;mso-position-vertical:absolute;mso-position-vertical-relative:text;mso-width-percent:0;mso-height-percent:0;mso-width-relative:margin;mso-height-relative:margin;v-text-anchor:top" o:gfxdata="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" fillcolor="white [3201]" stroked="f" strokeweight=".5pt">
                 <v:textbox>
                   <w:txbxContent>
                     <w:p>
@@ -509,7 +506,7 @@
       <w:r>
         <w:rPr>
           <w:noProof/>
-          <w:lang w:eastAsia="en-GB"/>
+          <w:lang w:val="en-US"/>
         </w:rPr>
         <mc:AlternateContent>
           <mc:Choice Requires="wps">
@@ -805,12 +802,7 @@
     </w:p>
     <w:p>
       <w:r>
-        <w:t>SystmOne: Community is not as easy to use or as effective as it could be. Initially, the learning curve is very steep and can often confuse users. SWECS employs around 3 IT Systm</w:t>
-      </w:r>
-      <w:bookmarkStart w:id="0" w:name="_GoBack"/>
-      <w:bookmarkEnd w:id="0"/>
-      <w:r>
-        <w:t xml:space="preserve">One trained staff to show users (nurses/admins/management) how to use the system effectively and help them with any issues that they may have. The system has small buttons that often appear to be hidden away and this makes the use of the system difficult especially as the users are often not technically minded. Further to this, the colour scheme of the system is bland; it is mainly grey </w:t>
+        <w:t xml:space="preserve">SystmOne: Community is not as easy to use or as effective as it could be. Initially, the learning curve is very steep and can often confuse users. SWECS employs around 3 IT SystmOne trained staff to show users (nurses/admins/management) how to use the system effectively and help them with any issues that they may have. The system has small buttons that often appear to be hidden away and this makes the use of the system difficult especially as the users are often not technically minded. Further to this, the colour scheme of the system is bland; it is mainly grey </w:t>
       </w:r>
       <w:r>
         <w:t xml:space="preserve">which also makes the system difficult to use. </w:t>
@@ -1001,11 +993,11 @@
           <w:numId w:val="2"/>
         </w:numPr>
       </w:pPr>
-      <w:commentRangeStart w:id="1"/>
+      <w:commentRangeStart w:id="0"/>
       <w:r>
         <w:t>Analysis of consumer based applications</w:t>
       </w:r>
-      <w:commentRangeEnd w:id="1"/>
+      <w:commentRangeEnd w:id="0"/>
       <w:r>
         <w:rPr>
           <w:rStyle w:val="CommentReference"/>
@@ -1014,7 +1006,7 @@
           <w:bCs w:val="0"/>
           <w:color w:val="auto"/>
         </w:rPr>
-        <w:commentReference w:id="1"/>
+        <w:commentReference w:id="0"/>
       </w:r>
     </w:p>
     <w:p>
@@ -1153,10 +1145,30 @@
         <w:pStyle w:val="ListParagraph"/>
       </w:pPr>
       <w:r>
-        <w:t xml:space="preserve">MediSafe is a medication reminder app, it allows you to add the medication that you are due to take and will remind you when you should be taking the pills. If you don’t mark the action as complete the app will alert your selected MediSafe buddy. Also, the app facilitates a reporting feature showing if and when medication has been taken and when </w:t>
-      </w:r>
-      <w:r>
-        <w:t>prescriptions need to be renewed.</w:t>
+        <w:t>MediSafe is a medication reminder app, it allows you to add the medication that you are due to take and will remind you when you should be taking the pills. If you don’t mark the action as complete the app will alert your selected MediSafe buddy. Also, the app facilitates a reporting feature showing if and when medication has been taken and when prescriptions need to be renewed.</w:t>
+      </w:r>
+    </w:p>
+    <w:p>
+      <w:pPr>
+        <w:pStyle w:val="ListParagraph"/>
+        <w:numPr>
+          <w:ilvl w:val="0"/>
+          <w:numId w:val="3"/>
+        </w:numPr>
+      </w:pPr>
+      <w:r>
+        <w:rPr>
+          <w:b/>
+        </w:rPr>
+        <w:t>CF Medcare</w:t>
+      </w:r>
+    </w:p>
+    <w:p>
+      <w:pPr>
+        <w:pStyle w:val="ListParagraph"/>
+      </w:pPr>
+      <w:r>
+        <w:t xml:space="preserve">CF Medcare is an application that helps those suffering with Cystic Fibrosis. Like MediSafe it allows a user to record their medication and be reminded when it is time to take it, as well as when medication is going to run out. </w:t>
       </w:r>
     </w:p>
     <w:p>
@@ -1168,12 +1180,25 @@
         </w:numPr>
       </w:pPr>
       <w:r>
+        <w:lastRenderedPageBreak/>
         <w:t>Compatibility</w:t>
       </w:r>
     </w:p>
     <w:p>
       <w:r>
-        <w:t xml:space="preserve">The MediSafe application is </w:t>
+        <w:t xml:space="preserve">The MediSafe </w:t>
+      </w:r>
+      <w:r>
+        <w:t xml:space="preserve">and CF MedCare </w:t>
+      </w:r>
+      <w:r>
+        <w:t>application</w:t>
+      </w:r>
+      <w:r>
+        <w:t>s are</w:t>
+      </w:r>
+      <w:r>
+        <w:t xml:space="preserve"> </w:t>
       </w:r>
       <w:r>
         <w:t xml:space="preserve">available on android </w:t>
@@ -1185,10 +1210,10 @@
         <w:t>,</w:t>
       </w:r>
       <w:r>
-        <w:t xml:space="preserve"> although it</w:t>
-      </w:r>
-      <w:r>
-        <w:t xml:space="preserve"> does not have a </w:t>
+        <w:t xml:space="preserve"> although neither</w:t>
+      </w:r>
+      <w:r>
+        <w:t xml:space="preserve"> have a </w:t>
       </w:r>
       <w:r>
         <w:t xml:space="preserve">front end </w:t>
@@ -1206,11 +1231,7 @@
         <w:t xml:space="preserve"> will be accessible from any device whether it be a smartphone, tablet or PC. </w:t>
       </w:r>
       <w:r>
-        <w:t xml:space="preserve">The Piri Pollen application is only available on iOS and </w:t>
-      </w:r>
-      <w:r>
-        <w:lastRenderedPageBreak/>
-        <w:t xml:space="preserve">although it does have a website that is able to </w:t>
+        <w:t xml:space="preserve">The Piri Pollen application is only available on iOS and although it does have a website that is able to </w:t>
       </w:r>
       <w:r>
         <w:t>tell you the pollen count for your local area as well as order the Piriteze drug</w:t>
@@ -1323,7 +1344,7 @@
       <w:r>
         <w:rPr>
           <w:noProof/>
-          <w:lang w:eastAsia="en-GB"/>
+          <w:lang w:val="en-US"/>
         </w:rPr>
         <mc:AlternateContent>
           <mc:Choice Requires="wpg">
@@ -1478,19 +1499,7 @@
                                     <w:rPr>
                                       <w:i/>
                                     </w:rPr>
-                                    <w:t>The application logo is always displayed at the top of the application which helps to build the brand and gives a consistent feel and identity</w:t>
-                                  </w:r>
-                                  <w:r>
-                                    <w:rPr>
-                                      <w:i/>
-                                    </w:rPr>
-                                    <w:t xml:space="preserve"> to the application</w:t>
-                                  </w:r>
-                                  <w:r>
-                                    <w:rPr>
-                                      <w:i/>
-                                    </w:rPr>
-                                    <w:t xml:space="preserve">. </w:t>
+                                    <w:t xml:space="preserve">The application logo is always displayed at the top of the application which helps to build the brand and gives a consistent feel and identity to the application. </w:t>
                                   </w:r>
                                 </w:p>
                               </w:txbxContent>
@@ -1656,13 +1665,7 @@
                                   <w:rPr>
                                     <w:i/>
                                   </w:rPr>
-                                  <w:t xml:space="preserve">The applications colour schemes make it </w:t>
-                                </w:r>
-                                <w:r>
-                                  <w:rPr>
-                                    <w:i/>
-                                  </w:rPr>
-                                  <w:t xml:space="preserve">look somewhat outdated and unappealing to the eye. </w:t>
+                                  <w:t xml:space="preserve">The applications colour schemes make it look somewhat outdated and unappealing to the eye. </w:t>
                                 </w:r>
                               </w:p>
                             </w:txbxContent>
@@ -1717,8 +1720,8 @@
           </mc:Choice>
           <mc:Fallback>
             <w:pict>
-              <v:group id="Group 12" o:spid="_x0000_s1027" style="position:absolute;margin-left:3pt;margin-top:.7pt;width:448.5pt;height:540.75pt;z-index:251470336;mso-width-relative:margin" coordorigin="381" coordsize="56959,68675" o:gfxdata="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">
-                <v:group id="Group 10" o:spid="_x0000_s1028" style="position:absolute;left:13525;width:43815;height:54178" coordsize="43815,54178" o:gfxdata="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">
+              <v:group id="Group 12" o:spid="_x0000_s1027" style="position:absolute;margin-left:3pt;margin-top:.7pt;width:448.5pt;height:540.75pt;z-index:251470336;mso-width-relative:margin" coordorigin="38100" coordsize="5695950,6867525" o:gfxdata="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">
+                <v:group id="Group 10" o:spid="_x0000_s1028" style="position:absolute;left:1352550;width:4381500;height:5417820" coordsize="4381500,5417820" o:gfxdata="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">
                   <v:shapetype id="_x0000_t75" coordsize="21600,21600" o:spt="75" o:preferrelative="t" path="m@4@5l@4@11@9@11@9@5xe" filled="f" stroked="f">
                     <v:stroke joinstyle="miter"/>
                     <v:formulas>
@@ -1738,19 +1741,19 @@
                     <v:path o:extrusionok="f" gradientshapeok="t" o:connecttype="rect"/>
                     <o:lock v:ext="edit" aspectratio="t"/>
                   </v:shapetype>
-                  <v:shape id="Picture 1" o:spid="_x0000_s1029" type="#_x0000_t75" style="position:absolute;top:10477;width:30270;height:43701;visibility:visible;mso-wrap-style:square" o:gfxdata="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">
+                  <v:shape id="Picture 1" o:spid="_x0000_s1029" type="#_x0000_t75" style="position:absolute;top:1047750;width:3027045;height:4370070;visibility:visible;mso-wrap-style:square" o:gfxdata="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">
                     <v:imagedata r:id="rId11" o:title=""/>
                     <v:path arrowok="t"/>
                   </v:shape>
-                  <v:group id="Group 4" o:spid="_x0000_s1030" style="position:absolute;left:16097;width:27718;height:10858" coordsize="27717,10858" o:gfxdata="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">
-                    <v:shapetype id="_x0000_t32" coordsize="21600,21600" o:spt="32" o:oned="t" path="m,l21600,21600e" filled="f">
+                  <v:group id="Group 4" o:spid="_x0000_s1030" style="position:absolute;left:1609725;width:2771775;height:1085850" coordsize="2771775,1085850" o:gfxdata="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">
+                    <v:shapetype id="_x0000_t32" coordsize="21600,21600" o:spt="32" o:oned="t" path="m0,0l21600,21600e" filled="f">
                       <v:path arrowok="t" fillok="f" o:connecttype="none"/>
                       <o:lock v:ext="edit" shapetype="t"/>
                     </v:shapetype>
-                    <v:shape id="Straight Arrow Connector 2" o:spid="_x0000_s1031" type="#_x0000_t32" style="position:absolute;top:8096;width:4000;height:2762;flip:x;visibility:visible;mso-wrap-style:square" o:connectortype="straight" o:gfxdata="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" strokecolor="#4579b8 [3044]">
+                    <v:shape id="Straight Arrow Connector 2" o:spid="_x0000_s1031" type="#_x0000_t32" style="position:absolute;top:809625;width:400050;height:276225;flip:x;visibility:visible;mso-wrap-style:square" o:connectortype="straight" o:gfxdata="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" strokecolor="#4579b8 [3044]">
                       <v:stroke endarrow="block"/>
                     </v:shape>
-                    <v:shape id="Text Box 3" o:spid="_x0000_s1032" type="#_x0000_t202" style="position:absolute;left:2667;width:25050;height:10001;visibility:visible;mso-wrap-style:square;v-text-anchor:top" o:gfxdata="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" filled="f" stroked="f" strokeweight=".5pt">
+                    <v:shape id="Text Box 3" o:spid="_x0000_s1032" type="#_x0000_t202" style="position:absolute;left:266700;width:2505075;height:1000125;visibility:visible;mso-wrap-style:square;v-text-anchor:top" o:gfxdata="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" filled="f" stroked="f" strokeweight=".5pt">
                       <v:textbox>
                         <w:txbxContent>
                           <w:p>
@@ -1763,19 +1766,7 @@
                               <w:rPr>
                                 <w:i/>
                               </w:rPr>
-                              <w:t>The application logo is always displayed at the top of the application which helps to build the brand and gives a consistent feel and identity</w:t>
-                            </w:r>
-                            <w:r>
-                              <w:rPr>
-                                <w:i/>
-                              </w:rPr>
-                              <w:t xml:space="preserve"> to the application</w:t>
-                            </w:r>
-                            <w:r>
-                              <w:rPr>
-                                <w:i/>
-                              </w:rPr>
-                              <w:t xml:space="preserve">. </w:t>
+                              <w:t xml:space="preserve">The application logo is always displayed at the top of the application which helps to build the brand and gives a consistent feel and identity to the application. </w:t>
                             </w:r>
                           </w:p>
                         </w:txbxContent>
@@ -1783,11 +1774,11 @@
                     </v:shape>
                   </v:group>
                 </v:group>
-                <v:group id="Group 5" o:spid="_x0000_s1033" style="position:absolute;left:27527;top:53911;width:22193;height:14764" coordorigin="9048,-3524" coordsize="22193,14763" o:gfxdata="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">
-                  <v:shape id="Straight Arrow Connector 6" o:spid="_x0000_s1034" type="#_x0000_t32" style="position:absolute;left:12668;top:-3524;width:1905;height:3905;flip:x y;visibility:visible;mso-wrap-style:square" o:connectortype="straight" o:gfxdata="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" strokecolor="#4579b8 [3044]">
+                <v:group id="Group 5" o:spid="_x0000_s1033" style="position:absolute;left:2752725;top:5391150;width:2219325;height:1476375" coordorigin="904874,-352424" coordsize="2219325,1476375" o:gfxdata="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">
+                  <v:shape id="Straight Arrow Connector 6" o:spid="_x0000_s1034" type="#_x0000_t32" style="position:absolute;left:1266825;top:-352424;width:190500;height:390525;flip:x y;visibility:visible;mso-wrap-style:square" o:connectortype="straight" o:gfxdata="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" strokecolor="#4579b8 [3044]">
                     <v:stroke endarrow="block"/>
                   </v:shape>
-                  <v:shape id="Text Box 7" o:spid="_x0000_s1035" type="#_x0000_t202" style="position:absolute;left:9048;width:22193;height:11239;visibility:visible;mso-wrap-style:square;v-text-anchor:top" o:gfxdata="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" filled="f" stroked="f" strokeweight=".5pt">
+                  <v:shape id="Text Box 7" o:spid="_x0000_s1035" type="#_x0000_t202" style="position:absolute;left:904874;top:1;width:2219325;height:1123950;visibility:visible;mso-wrap-style:square;v-text-anchor:top" o:gfxdata="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" filled="f" stroked="f" strokeweight=".5pt">
                     <v:textbox>
                       <w:txbxContent>
                         <w:p>
@@ -1807,8 +1798,8 @@
                     </v:textbox>
                   </v:shape>
                 </v:group>
-                <v:group id="Group 11" o:spid="_x0000_s1036" style="position:absolute;left:381;top:22860;width:13620;height:24669" coordorigin="381" coordsize="13620,24669" o:gfxdata="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">
-                  <v:shape id="Text Box 8" o:spid="_x0000_s1037" type="#_x0000_t202" style="position:absolute;left:381;width:12382;height:24669;visibility:visible;mso-wrap-style:square;v-text-anchor:top" o:gfxdata="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" filled="f" stroked="f" strokeweight=".5pt">
+                <v:group id="Group 11" o:spid="_x0000_s1036" style="position:absolute;left:38100;top:2286000;width:1362075;height:2466975" coordorigin="38100" coordsize="1362075,2466975" o:gfxdata="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">
+                  <v:shape id="Text Box 8" o:spid="_x0000_s1037" type="#_x0000_t202" style="position:absolute;left:38100;width:1238250;height:2466975;visibility:visible;mso-wrap-style:square;v-text-anchor:top" o:gfxdata="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" filled="f" stroked="f" strokeweight=".5pt">
                     <v:textbox>
                       <w:txbxContent>
                         <w:p>
@@ -1821,19 +1812,13 @@
                             <w:rPr>
                               <w:i/>
                             </w:rPr>
-                            <w:t xml:space="preserve">The applications colour schemes make it </w:t>
-                          </w:r>
-                          <w:r>
-                            <w:rPr>
-                              <w:i/>
-                            </w:rPr>
-                            <w:t xml:space="preserve">look somewhat outdated and unappealing to the eye. </w:t>
+                            <w:t xml:space="preserve">The applications colour schemes make it look somewhat outdated and unappealing to the eye. </w:t>
                           </w:r>
                         </w:p>
                       </w:txbxContent>
                     </v:textbox>
                   </v:shape>
-                  <v:shape id="Straight Arrow Connector 9" o:spid="_x0000_s1038" type="#_x0000_t32" style="position:absolute;left:8763;top:7620;width:5238;height:457;visibility:visible;mso-wrap-style:square" o:connectortype="straight" o:gfxdata="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" strokecolor="#4579b8 [3044]">
+                  <v:shape id="Straight Arrow Connector 9" o:spid="_x0000_s1038" type="#_x0000_t32" style="position:absolute;left:876300;top:762000;width:523875;height:45719;visibility:visible;mso-wrap-style:square" o:connectortype="straight" o:gfxdata="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" strokecolor="#4579b8 [3044]">
                     <v:stroke endarrow="block"/>
                   </v:shape>
                 </v:group>
@@ -1889,13 +1874,13 @@
       <w:r>
         <w:rPr>
           <w:noProof/>
-          <w:lang w:eastAsia="en-GB"/>
+          <w:lang w:val="en-US"/>
         </w:rPr>
         <w:lastRenderedPageBreak/>
         <mc:AlternateContent>
           <mc:Choice Requires="wps">
             <w:drawing>
-              <wp:anchor distT="0" distB="0" distL="114300" distR="114300" simplePos="0" relativeHeight="251874816" behindDoc="0" locked="0" layoutInCell="1" allowOverlap="1" wp14:anchorId="279B42A5" wp14:editId="754BB282">
+              <wp:anchor distT="0" distB="0" distL="114300" distR="114300" simplePos="0" relativeHeight="251874816" behindDoc="0" locked="0" layoutInCell="1" allowOverlap="1" wp14:anchorId="279B42A5" wp14:editId="04FF97AD">
                 <wp:simplePos x="0" y="0"/>
                 <wp:positionH relativeFrom="column">
                   <wp:posOffset>19050</wp:posOffset>
@@ -1952,19 +1937,7 @@
                               <w:rPr>
                                 <w:i/>
                               </w:rPr>
-                              <w:t xml:space="preserve">This is a duplicate button of the ‘start again’ button. This may be confusing to </w:t>
-                            </w:r>
-                            <w:r>
-                              <w:rPr>
-                                <w:i/>
-                              </w:rPr>
-                              <w:t xml:space="preserve">a user. </w:t>
-                            </w:r>
-                            <w:r>
-                              <w:rPr>
-                                <w:i/>
-                              </w:rPr>
-                              <w:t xml:space="preserve">  </w:t>
+                              <w:t xml:space="preserve">This is a duplicate button of the ‘start again’ button. This may be confusing to a user.   </w:t>
                             </w:r>
                           </w:p>
                         </w:txbxContent>
@@ -1983,7 +1956,7 @@
           </mc:Choice>
           <mc:Fallback>
             <w:pict>
-              <v:shape id="Text Box 30" o:spid="_x0000_s1039" type="#_x0000_t202" style="position:absolute;margin-left:1.5pt;margin-top:-31.5pt;width:99.05pt;height:121.45pt;z-index:251874816;visibility:visible;mso-wrap-style:square;mso-wrap-distance-left:9pt;mso-wrap-distance-top:0;mso-wrap-distance-right:9pt;mso-wrap-distance-bottom:0;mso-position-horizontal:absolute;mso-position-horizontal-relative:text;mso-position-vertical:absolute;mso-position-vertical-relative:text;v-text-anchor:top" o:gfxdata="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" filled="f" stroked="f" strokeweight=".5pt">
+              <v:shape id="Text Box 30" o:spid="_x0000_s1039" type="#_x0000_t202" style="position:absolute;margin-left:1.5pt;margin-top:-31.45pt;width:99.05pt;height:121.45pt;z-index:251874816;visibility:visible;mso-wrap-style:square;mso-wrap-distance-left:9pt;mso-wrap-distance-top:0;mso-wrap-distance-right:9pt;mso-wrap-distance-bottom:0;mso-position-horizontal:absolute;mso-position-horizontal-relative:text;mso-position-vertical:absolute;mso-position-vertical-relative:text;v-text-anchor:top" o:gfxdata="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" filled="f" stroked="f" strokeweight=".5pt">
                 <v:textbox>
                   <w:txbxContent>
                     <w:p>
@@ -1996,19 +1969,7 @@
                         <w:rPr>
                           <w:i/>
                         </w:rPr>
-                        <w:t xml:space="preserve">This is a duplicate button of the ‘start again’ button. This may be confusing to </w:t>
-                      </w:r>
-                      <w:r>
-                        <w:rPr>
-                          <w:i/>
-                        </w:rPr>
-                        <w:t xml:space="preserve">a user. </w:t>
-                      </w:r>
-                      <w:r>
-                        <w:rPr>
-                          <w:i/>
-                        </w:rPr>
-                        <w:t xml:space="preserve">  </w:t>
+                        <w:t xml:space="preserve">This is a duplicate button of the ‘start again’ button. This may be confusing to a user.   </w:t>
                       </w:r>
                     </w:p>
                   </w:txbxContent>
@@ -2021,7 +1982,7 @@
       <w:r>
         <w:rPr>
           <w:noProof/>
-          <w:lang w:eastAsia="en-GB"/>
+          <w:lang w:val="en-US"/>
         </w:rPr>
         <mc:AlternateContent>
           <mc:Choice Requires="wps">
@@ -2094,7 +2055,7 @@
       <w:r>
         <w:rPr>
           <w:noProof/>
-          <w:lang w:eastAsia="en-GB"/>
+          <w:lang w:val="en-US"/>
         </w:rPr>
         <mc:AlternateContent>
           <mc:Choice Requires="wpg">
@@ -2224,11 +2185,11 @@
           </mc:Choice>
           <mc:Fallback>
             <w:pict>
-              <v:group id="Group 25" o:spid="_x0000_s1040" style="position:absolute;margin-left:0;margin-top:82.5pt;width:194.25pt;height:157.5pt;z-index:251871744;mso-width-relative:margin;mso-height-relative:margin" coordorigin="2666" coordsize="37037,35525" o:gfxdata="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">
-                <v:shape id="Straight Arrow Connector 26" o:spid="_x0000_s1041" type="#_x0000_t32" style="position:absolute;left:19071;top:19454;width:20632;height:1992;flip:y;visibility:visible;mso-wrap-style:square" o:connectortype="straight" o:gfxdata="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" strokecolor="#4579b8 [3044]">
+              <v:group id="Group 25" o:spid="_x0000_s1040" style="position:absolute;margin-left:0;margin-top:82.5pt;width:194.25pt;height:157.5pt;z-index:251871744;mso-width-relative:margin;mso-height-relative:margin" coordorigin="266625,-2" coordsize="3703700,3552528" o:gfxdata="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">
+                <v:shape id="Straight Arrow Connector 26" o:spid="_x0000_s1041" type="#_x0000_t32" style="position:absolute;left:1907116;top:1945430;width:2063209;height:199181;flip:y;visibility:visible;mso-wrap-style:square" o:connectortype="straight" o:gfxdata="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" strokecolor="#4579b8 [3044]">
                   <v:stroke endarrow="block"/>
                 </v:shape>
-                <v:shape id="Text Box 27" o:spid="_x0000_s1042" type="#_x0000_t202" style="position:absolute;left:2666;width:18881;height:35525;visibility:visible;mso-wrap-style:square;v-text-anchor:top" o:gfxdata="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" filled="f" stroked="f" strokeweight=".5pt">
+                <v:shape id="Text Box 27" o:spid="_x0000_s1042" type="#_x0000_t202" style="position:absolute;left:266625;top:-2;width:1888142;height:3552528;visibility:visible;mso-wrap-style:square;v-text-anchor:top" o:gfxdata="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" filled="f" stroked="f" strokeweight=".5pt">
                   <v:textbox>
                     <w:txbxContent>
                       <w:p>
@@ -2255,12 +2216,12 @@
       <w:r>
         <w:rPr>
           <w:noProof/>
-          <w:lang w:eastAsia="en-GB"/>
+          <w:lang w:val="en-US"/>
         </w:rPr>
         <mc:AlternateContent>
           <mc:Choice Requires="wpg">
             <w:drawing>
-              <wp:anchor distT="0" distB="0" distL="114300" distR="114300" simplePos="0" relativeHeight="251866624" behindDoc="0" locked="0" layoutInCell="1" allowOverlap="1" wp14:anchorId="2CDA4C59" wp14:editId="0A2AAA78">
+              <wp:anchor distT="0" distB="0" distL="114300" distR="114300" simplePos="0" relativeHeight="251866624" behindDoc="0" locked="0" layoutInCell="1" allowOverlap="1" wp14:anchorId="2CDA4C59" wp14:editId="52037015">
                 <wp:simplePos x="0" y="0"/>
                 <wp:positionH relativeFrom="column">
                   <wp:posOffset>19050</wp:posOffset>
@@ -2382,11 +2343,11 @@
           </mc:Choice>
           <mc:Fallback>
             <w:pict>
-              <v:group id="Group 22" o:spid="_x0000_s1043" style="position:absolute;margin-left:1.5pt;margin-top:245.25pt;width:124.5pt;height:206.25pt;z-index:251866624;mso-width-relative:margin" coordorigin="1460,8763" coordsize="22838,26193" o:gfxdata="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">
-                <v:shape id="Straight Arrow Connector 23" o:spid="_x0000_s1044" type="#_x0000_t32" style="position:absolute;left:14665;top:10382;width:9634;height:5524;flip:y;visibility:visible;mso-wrap-style:square" o:connectortype="straight" o:gfxdata="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" strokecolor="#4579b8 [3044]">
+              <v:group id="Group 22" o:spid="_x0000_s1043" style="position:absolute;margin-left:1.5pt;margin-top:245.25pt;width:124.5pt;height:206.25pt;z-index:251866624;mso-width-relative:margin" coordorigin="146050,876300" coordsize="2283883,2619375" o:gfxdata="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">
+                <v:shape id="Straight Arrow Connector 23" o:spid="_x0000_s1044" type="#_x0000_t32" style="position:absolute;left:1466587;top:1038225;width:963346;height:552450;flip:y;visibility:visible;mso-wrap-style:square" o:connectortype="straight" o:gfxdata="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" strokecolor="#4579b8 [3044]">
                   <v:stroke endarrow="block"/>
                 </v:shape>
-                <v:shape id="Text Box 24" o:spid="_x0000_s1045" type="#_x0000_t202" style="position:absolute;left:1460;top:8763;width:16510;height:26193;visibility:visible;mso-wrap-style:square;v-text-anchor:top" o:gfxdata="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" filled="f" stroked="f" strokeweight=".5pt">
+                <v:shape id="Text Box 24" o:spid="_x0000_s1045" type="#_x0000_t202" style="position:absolute;left:146050;top:876300;width:1651000;height:2619375;visibility:visible;mso-wrap-style:square;v-text-anchor:top" o:gfxdata="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" filled="f" stroked="f" strokeweight=".5pt">
                   <v:textbox>
                     <w:txbxContent>
                       <w:p>
@@ -2413,7 +2374,7 @@
       <w:r>
         <w:rPr>
           <w:noProof/>
-          <w:lang w:eastAsia="en-GB"/>
+          <w:lang w:val="en-US"/>
         </w:rPr>
         <mc:AlternateContent>
           <mc:Choice Requires="wps">
@@ -2503,11 +2464,7 @@
           </mc:Choice>
           <mc:Fallback>
             <w:pict>
-              <v:shapetype id="_x0000_t202" coordsize="21600,21600" o:spt="202" path="m,l,21600r21600,l21600,xe">
-                <v:stroke joinstyle="miter"/>
-                <v:path gradientshapeok="t" o:connecttype="rect"/>
-              </v:shapetype>
-              <v:shape id="Text Box 21" o:spid="_x0000_s1046" type="#_x0000_t202" style="position:absolute;margin-left:354pt;margin-top:-9pt;width:108.75pt;height:281.25pt;z-index:251671040;visibility:visible;mso-wrap-style:square;mso-height-percent:0;mso-wrap-distance-left:9pt;mso-wrap-distance-top:0;mso-wrap-distance-right:9pt;mso-wrap-distance-bottom:0;mso-position-horizontal:absolute;mso-position-horizontal-relative:text;mso-position-vertical:absolute;mso-position-vertical-relative:text;mso-height-percent:0;mso-height-relative:margin;v-text-anchor:top" o:gfxdata="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" filled="f" stroked="f" strokeweight=".5pt">
+              <v:shape id="Text Box 21" o:spid="_x0000_s1046" type="#_x0000_t202" style="position:absolute;margin-left:354pt;margin-top:-8.95pt;width:108.75pt;height:281.25pt;z-index:251671040;visibility:visible;mso-wrap-style:square;mso-height-percent:0;mso-wrap-distance-left:9pt;mso-wrap-distance-top:0;mso-wrap-distance-right:9pt;mso-wrap-distance-bottom:0;mso-position-horizontal:absolute;mso-position-horizontal-relative:text;mso-position-vertical:absolute;mso-position-vertical-relative:text;mso-height-percent:0;mso-height-relative:margin;v-text-anchor:top" o:gfxdata="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" filled="f" stroked="f" strokeweight=".5pt">
                 <v:textbox>
                   <w:txbxContent>
                     <w:p>
@@ -2539,7 +2496,7 @@
       <w:r>
         <w:rPr>
           <w:noProof/>
-          <w:lang w:eastAsia="en-GB"/>
+          <w:lang w:val="en-US"/>
         </w:rPr>
         <mc:AlternateContent>
           <mc:Choice Requires="wps">
@@ -2612,7 +2569,7 @@
       <w:r>
         <w:rPr>
           <w:noProof/>
-          <w:lang w:eastAsia="en-GB"/>
+          <w:lang w:val="en-US"/>
         </w:rPr>
         <mc:AlternateContent>
           <mc:Choice Requires="wpg">
@@ -2736,11 +2693,11 @@
           </mc:Choice>
           <mc:Fallback>
             <w:pict>
-              <v:group id="Group 17" o:spid="_x0000_s1047" style="position:absolute;margin-left:324pt;margin-top:4in;width:136.5pt;height:206.25pt;z-index:251668992" coordsize="17335,26193" o:gfxdata="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">
-                <v:shape id="Straight Arrow Connector 15" o:spid="_x0000_s1048" type="#_x0000_t32" style="position:absolute;top:95;width:4095;height:857;flip:x y;visibility:visible;mso-wrap-style:square" o:connectortype="straight" o:gfxdata="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" strokecolor="#4579b8 [3044]">
+              <v:group id="Group 17" o:spid="_x0000_s1047" style="position:absolute;margin-left:324pt;margin-top:4in;width:136.5pt;height:206.25pt;z-index:251668992" coordsize="1733550,2619375" o:gfxdata="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">
+                <v:shape id="Straight Arrow Connector 15" o:spid="_x0000_s1048" type="#_x0000_t32" style="position:absolute;top:9525;width:409575;height:85725;flip:x y;visibility:visible;mso-wrap-style:square" o:connectortype="straight" o:gfxdata="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" strokecolor="#4579b8 [3044]">
                   <v:stroke endarrow="block"/>
                 </v:shape>
-                <v:shape id="Text Box 16" o:spid="_x0000_s1049" type="#_x0000_t202" style="position:absolute;left:3524;width:13811;height:26193;visibility:visible;mso-wrap-style:square;v-text-anchor:top" o:gfxdata="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" filled="f" stroked="f" strokeweight=".5pt">
+                <v:shape id="Text Box 16" o:spid="_x0000_s1049" type="#_x0000_t202" style="position:absolute;left:352425;width:1381125;height:2619375;visibility:visible;mso-wrap-style:square;v-text-anchor:top" o:gfxdata="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" filled="f" stroked="f" strokeweight=".5pt">
                   <v:textbox>
                     <w:txbxContent>
                       <w:p>
@@ -2767,7 +2724,7 @@
       <w:r>
         <w:rPr>
           <w:noProof/>
-          <w:lang w:eastAsia="en-GB"/>
+          <w:lang w:val="en-US"/>
         </w:rPr>
         <w:drawing>
           <wp:anchor distT="0" distB="0" distL="114300" distR="114300" simplePos="0" relativeHeight="251477504" behindDoc="1" locked="0" layoutInCell="1" allowOverlap="1" wp14:anchorId="614A5325" wp14:editId="41EFD94D">
@@ -2899,6 +2856,848 @@
     </w:p>
     <w:p>
       <w:r>
+        <w:t xml:space="preserve">CF MedCare has a very simplistic </w:t>
+      </w:r>
+      <w:r>
+        <w:t>design, which</w:t>
+      </w:r>
+      <w:r>
+        <w:t xml:space="preserve"> can</w:t>
+      </w:r>
+      <w:r>
+        <w:t xml:space="preserve"> be considered to appear</w:t>
+      </w:r>
+      <w:r>
+        <w:t xml:space="preserve"> non-professional. UI elements tend to be large blocks of single colour, with no gradients or shadow effects to make them </w:t>
+      </w:r>
+      <w:r>
+        <w:lastRenderedPageBreak/>
+        <w:t xml:space="preserve">stand out from the page. While the fonts look crisp, this is more due to the system the application is running on more than the applications doing. The icons at the bottom of the screen that are used for navigation are also somewhat pixelated on a large screen. </w:t>
+      </w:r>
+    </w:p>
+    <w:p/>
+    <w:p>
+      <w:r>
+        <w:rPr>
+          <w:noProof/>
+          <w:lang w:val="en-US"/>
+        </w:rPr>
+        <mc:AlternateContent>
+          <mc:Choice Requires="wpg">
+            <w:drawing>
+              <wp:anchor distT="0" distB="0" distL="114300" distR="114300" simplePos="0" relativeHeight="251909632" behindDoc="0" locked="0" layoutInCell="1" allowOverlap="1" wp14:anchorId="72EEA7D7" wp14:editId="48E05E7C">
+                <wp:simplePos x="0" y="0"/>
+                <wp:positionH relativeFrom="column">
+                  <wp:posOffset>-228600</wp:posOffset>
+                </wp:positionH>
+                <wp:positionV relativeFrom="paragraph">
+                  <wp:posOffset>104775</wp:posOffset>
+                </wp:positionV>
+                <wp:extent cx="5953125" cy="5486400"/>
+                <wp:effectExtent l="0" t="0" r="0" b="0"/>
+                <wp:wrapThrough wrapText="bothSides">
+                  <wp:wrapPolygon edited="0">
+                    <wp:start x="922" y="0"/>
+                    <wp:lineTo x="922" y="3300"/>
+                    <wp:lineTo x="92" y="4800"/>
+                    <wp:lineTo x="92" y="8400"/>
+                    <wp:lineTo x="5714" y="9700"/>
+                    <wp:lineTo x="6820" y="9700"/>
+                    <wp:lineTo x="5806" y="11300"/>
+                    <wp:lineTo x="1290" y="12100"/>
+                    <wp:lineTo x="553" y="12300"/>
+                    <wp:lineTo x="553" y="18800"/>
+                    <wp:lineTo x="4516" y="19300"/>
+                    <wp:lineTo x="12165" y="19300"/>
+                    <wp:lineTo x="12165" y="21500"/>
+                    <wp:lineTo x="16865" y="21500"/>
+                    <wp:lineTo x="16957" y="16700"/>
+                    <wp:lineTo x="12349" y="16100"/>
+                    <wp:lineTo x="13824" y="16100"/>
+                    <wp:lineTo x="16957" y="15700"/>
+                    <wp:lineTo x="16865" y="14500"/>
+                    <wp:lineTo x="20552" y="14500"/>
+                    <wp:lineTo x="21473" y="14200"/>
+                    <wp:lineTo x="21473" y="11400"/>
+                    <wp:lineTo x="21012" y="11300"/>
+                    <wp:lineTo x="15575" y="11300"/>
+                    <wp:lineTo x="15575" y="6500"/>
+                    <wp:lineTo x="19907" y="6500"/>
+                    <wp:lineTo x="21473" y="6100"/>
+                    <wp:lineTo x="21381" y="3300"/>
+                    <wp:lineTo x="15575" y="1700"/>
+                    <wp:lineTo x="15759" y="500"/>
+                    <wp:lineTo x="15022" y="400"/>
+                    <wp:lineTo x="5622" y="0"/>
+                    <wp:lineTo x="922" y="0"/>
+                  </wp:wrapPolygon>
+                </wp:wrapThrough>
+                <wp:docPr id="48" name="Group 48"/>
+                <wp:cNvGraphicFramePr/>
+                <a:graphic xmlns:a="http://schemas.openxmlformats.org/drawingml/2006/main">
+                  <a:graphicData uri="http://schemas.microsoft.com/office/word/2010/wordprocessingGroup">
+                    <wpg:wgp>
+                      <wpg:cNvGrpSpPr/>
+                      <wpg:grpSpPr>
+                        <a:xfrm>
+                          <a:off x="0" y="0"/>
+                          <a:ext cx="5953125" cy="5486400"/>
+                          <a:chOff x="0" y="0"/>
+                          <a:chExt cx="5953125" cy="5486400"/>
+                        </a:xfrm>
+                      </wpg:grpSpPr>
+                      <wps:wsp>
+                        <wps:cNvPr id="37" name="Text Box 37"/>
+                        <wps:cNvSpPr txBox="1"/>
+                        <wps:spPr>
+                          <a:xfrm>
+                            <a:off x="4572000" y="2857500"/>
+                            <a:ext cx="1381125" cy="800100"/>
+                          </a:xfrm>
+                          <a:prstGeom prst="rect">
+                            <a:avLst/>
+                          </a:prstGeom>
+                          <a:noFill/>
+                          <a:ln w="6350">
+                            <a:noFill/>
+                          </a:ln>
+                          <a:effectLst/>
+                        </wps:spPr>
+                        <wps:style>
+                          <a:lnRef idx="0">
+                            <a:schemeClr val="accent1"/>
+                          </a:lnRef>
+                          <a:fillRef idx="0">
+                            <a:schemeClr val="accent1"/>
+                          </a:fillRef>
+                          <a:effectRef idx="0">
+                            <a:schemeClr val="accent1"/>
+                          </a:effectRef>
+                          <a:fontRef idx="minor">
+                            <a:schemeClr val="dk1"/>
+                          </a:fontRef>
+                        </wps:style>
+                        <wps:txbx>
+                          <w:txbxContent>
+                            <w:p>
+                              <w:pPr>
+                                <w:rPr>
+                                  <w:i/>
+                                </w:rPr>
+                              </w:pPr>
+                              <w:r>
+                                <w:rPr>
+                                  <w:i/>
+                                </w:rPr>
+                                <w:t>Less apparent here, but pixelated on larger screens</w:t>
+                              </w:r>
+                            </w:p>
+                          </w:txbxContent>
+                        </wps:txbx>
+                        <wps:bodyPr rot="0" spcFirstLastPara="0" vertOverflow="overflow" horzOverflow="overflow" vert="horz" wrap="square" lIns="91440" tIns="45720" rIns="91440" bIns="45720" numCol="1" spcCol="0" rtlCol="0" fromWordArt="0" anchor="t" anchorCtr="0" forceAA="0" compatLnSpc="1">
+                          <a:prstTxWarp prst="textNoShape">
+                            <a:avLst/>
+                          </a:prstTxWarp>
+                          <a:noAutofit/>
+                        </wps:bodyPr>
+                      </wps:wsp>
+                      <wpg:grpSp>
+                        <wpg:cNvPr id="47" name="Group 47"/>
+                        <wpg:cNvGrpSpPr/>
+                        <wpg:grpSpPr>
+                          <a:xfrm>
+                            <a:off x="0" y="0"/>
+                            <a:ext cx="5953125" cy="5486400"/>
+                            <a:chOff x="0" y="0"/>
+                            <a:chExt cx="5953125" cy="5486400"/>
+                          </a:xfrm>
+                        </wpg:grpSpPr>
+                        <pic:pic xmlns:pic="http://schemas.openxmlformats.org/drawingml/2006/picture">
+                          <pic:nvPicPr>
+                            <pic:cNvPr id="28" name="Picture 1"/>
+                            <pic:cNvPicPr>
+                              <a:picLocks noChangeAspect="1"/>
+                            </pic:cNvPicPr>
+                          </pic:nvPicPr>
+                          <pic:blipFill>
+                            <a:blip r:embed="rId13">
+                              <a:extLst>
+                                <a:ext uri="{28A0092B-C50C-407E-A947-70E740481C1C}">
+                                  <a14:useLocalDpi xmlns:a14="http://schemas.microsoft.com/office/drawing/2010/main" val="0"/>
+                                </a:ext>
+                              </a:extLst>
+                            </a:blip>
+                            <a:srcRect/>
+                            <a:stretch>
+                              <a:fillRect/>
+                            </a:stretch>
+                          </pic:blipFill>
+                          <pic:spPr bwMode="auto">
+                            <a:xfrm>
+                              <a:off x="2057400" y="114300"/>
+                              <a:ext cx="2206625" cy="3922395"/>
+                            </a:xfrm>
+                            <a:prstGeom prst="rect">
+                              <a:avLst/>
+                            </a:prstGeom>
+                            <a:noFill/>
+                            <a:ln>
+                              <a:noFill/>
+                            </a:ln>
+                          </pic:spPr>
+                        </pic:pic>
+                        <wps:wsp>
+                          <wps:cNvPr id="34" name="Straight Arrow Connector 34"/>
+                          <wps:cNvCnPr/>
+                          <wps:spPr>
+                            <a:xfrm flipH="1" flipV="1">
+                              <a:off x="4343400" y="571500"/>
+                              <a:ext cx="342265" cy="238125"/>
+                            </a:xfrm>
+                            <a:prstGeom prst="straightConnector1">
+                              <a:avLst/>
+                            </a:prstGeom>
+                            <a:ln>
+                              <a:tailEnd type="triangle"/>
+                            </a:ln>
+                          </wps:spPr>
+                          <wps:style>
+                            <a:lnRef idx="1">
+                              <a:schemeClr val="accent1"/>
+                            </a:lnRef>
+                            <a:fillRef idx="0">
+                              <a:schemeClr val="accent1"/>
+                            </a:fillRef>
+                            <a:effectRef idx="0">
+                              <a:schemeClr val="accent1"/>
+                            </a:effectRef>
+                            <a:fontRef idx="minor">
+                              <a:schemeClr val="tx1"/>
+                            </a:fontRef>
+                          </wps:style>
+                          <wps:bodyPr/>
+                        </wps:wsp>
+                        <wps:wsp>
+                          <wps:cNvPr id="35" name="Text Box 35"/>
+                          <wps:cNvSpPr txBox="1"/>
+                          <wps:spPr>
+                            <a:xfrm>
+                              <a:off x="4572000" y="800100"/>
+                              <a:ext cx="1381125" cy="800100"/>
+                            </a:xfrm>
+                            <a:prstGeom prst="rect">
+                              <a:avLst/>
+                            </a:prstGeom>
+                            <a:noFill/>
+                            <a:ln w="6350">
+                              <a:noFill/>
+                            </a:ln>
+                            <a:effectLst/>
+                          </wps:spPr>
+                          <wps:style>
+                            <a:lnRef idx="0">
+                              <a:schemeClr val="accent1"/>
+                            </a:lnRef>
+                            <a:fillRef idx="0">
+                              <a:schemeClr val="accent1"/>
+                            </a:fillRef>
+                            <a:effectRef idx="0">
+                              <a:schemeClr val="accent1"/>
+                            </a:effectRef>
+                            <a:fontRef idx="minor">
+                              <a:schemeClr val="dk1"/>
+                            </a:fontRef>
+                          </wps:style>
+                          <wps:txbx>
+                            <w:txbxContent>
+                              <w:p>
+                                <w:pPr>
+                                  <w:rPr>
+                                    <w:i/>
+                                  </w:rPr>
+                                </w:pPr>
+                                <w:r>
+                                  <w:rPr>
+                                    <w:i/>
+                                  </w:rPr>
+                                  <w:t>+ Button could be larger to be more obvious to the user</w:t>
+                                </w:r>
+                              </w:p>
+                            </w:txbxContent>
+                          </wps:txbx>
+                          <wps:bodyPr rot="0" spcFirstLastPara="0" vertOverflow="overflow" horzOverflow="overflow" vert="horz" wrap="square" lIns="91440" tIns="45720" rIns="91440" bIns="45720" numCol="1" spcCol="0" rtlCol="0" fromWordArt="0" anchor="t" anchorCtr="0" forceAA="0" compatLnSpc="1">
+                            <a:prstTxWarp prst="textNoShape">
+                              <a:avLst/>
+                            </a:prstTxWarp>
+                            <a:noAutofit/>
+                          </wps:bodyPr>
+                        </wps:wsp>
+                        <wps:wsp>
+                          <wps:cNvPr id="36" name="Straight Arrow Connector 36"/>
+                          <wps:cNvCnPr/>
+                          <wps:spPr>
+                            <a:xfrm flipH="1">
+                              <a:off x="4343400" y="3543300"/>
+                              <a:ext cx="342900" cy="342265"/>
+                            </a:xfrm>
+                            <a:prstGeom prst="straightConnector1">
+                              <a:avLst/>
+                            </a:prstGeom>
+                            <a:ln>
+                              <a:tailEnd type="triangle"/>
+                            </a:ln>
+                          </wps:spPr>
+                          <wps:style>
+                            <a:lnRef idx="1">
+                              <a:schemeClr val="accent1"/>
+                            </a:lnRef>
+                            <a:fillRef idx="0">
+                              <a:schemeClr val="accent1"/>
+                            </a:fillRef>
+                            <a:effectRef idx="0">
+                              <a:schemeClr val="accent1"/>
+                            </a:effectRef>
+                            <a:fontRef idx="minor">
+                              <a:schemeClr val="tx1"/>
+                            </a:fontRef>
+                          </wps:style>
+                          <wps:bodyPr/>
+                        </wps:wsp>
+                        <wps:wsp>
+                          <wps:cNvPr id="38" name="Straight Arrow Connector 38"/>
+                          <wps:cNvCnPr/>
+                          <wps:spPr>
+                            <a:xfrm>
+                              <a:off x="1485900" y="228600"/>
+                              <a:ext cx="914400" cy="457200"/>
+                            </a:xfrm>
+                            <a:prstGeom prst="straightConnector1">
+                              <a:avLst/>
+                            </a:prstGeom>
+                            <a:ln>
+                              <a:tailEnd type="triangle"/>
+                            </a:ln>
+                          </wps:spPr>
+                          <wps:style>
+                            <a:lnRef idx="1">
+                              <a:schemeClr val="dk1"/>
+                            </a:lnRef>
+                            <a:fillRef idx="0">
+                              <a:schemeClr val="dk1"/>
+                            </a:fillRef>
+                            <a:effectRef idx="0">
+                              <a:schemeClr val="dk1"/>
+                            </a:effectRef>
+                            <a:fontRef idx="minor">
+                              <a:schemeClr val="tx1"/>
+                            </a:fontRef>
+                          </wps:style>
+                          <wps:bodyPr/>
+                        </wps:wsp>
+                        <wps:wsp>
+                          <wps:cNvPr id="39" name="Text Box 39"/>
+                          <wps:cNvSpPr txBox="1"/>
+                          <wps:spPr>
+                            <a:xfrm>
+                              <a:off x="228600" y="0"/>
+                              <a:ext cx="1381125" cy="1028700"/>
+                            </a:xfrm>
+                            <a:prstGeom prst="rect">
+                              <a:avLst/>
+                            </a:prstGeom>
+                            <a:noFill/>
+                            <a:ln w="6350">
+                              <a:noFill/>
+                            </a:ln>
+                            <a:effectLst/>
+                          </wps:spPr>
+                          <wps:style>
+                            <a:lnRef idx="0">
+                              <a:schemeClr val="accent1"/>
+                            </a:lnRef>
+                            <a:fillRef idx="0">
+                              <a:schemeClr val="accent1"/>
+                            </a:fillRef>
+                            <a:effectRef idx="0">
+                              <a:schemeClr val="accent1"/>
+                            </a:effectRef>
+                            <a:fontRef idx="minor">
+                              <a:schemeClr val="dk1"/>
+                            </a:fontRef>
+                          </wps:style>
+                          <wps:txbx>
+                            <w:txbxContent>
+                              <w:p>
+                                <w:pPr>
+                                  <w:rPr>
+                                    <w:i/>
+                                  </w:rPr>
+                                </w:pPr>
+                                <w:r>
+                                  <w:rPr>
+                                    <w:i/>
+                                  </w:rPr>
+                                  <w:t>Poor font colour choice, light blue on dark blue background</w:t>
+                                </w:r>
+                              </w:p>
+                            </w:txbxContent>
+                          </wps:txbx>
+                          <wps:bodyPr rot="0" spcFirstLastPara="0" vertOverflow="overflow" horzOverflow="overflow" vert="horz" wrap="square" lIns="91440" tIns="45720" rIns="91440" bIns="45720" numCol="1" spcCol="0" rtlCol="0" fromWordArt="0" anchor="t" anchorCtr="0" forceAA="0" compatLnSpc="1">
+                            <a:prstTxWarp prst="textNoShape">
+                              <a:avLst/>
+                            </a:prstTxWarp>
+                            <a:noAutofit/>
+                          </wps:bodyPr>
+                        </wps:wsp>
+                        <wps:wsp>
+                          <wps:cNvPr id="40" name="Text Box 40"/>
+                          <wps:cNvSpPr txBox="1"/>
+                          <wps:spPr>
+                            <a:xfrm>
+                              <a:off x="3314700" y="4229100"/>
+                              <a:ext cx="1381125" cy="1257300"/>
+                            </a:xfrm>
+                            <a:prstGeom prst="rect">
+                              <a:avLst/>
+                            </a:prstGeom>
+                            <a:noFill/>
+                            <a:ln w="6350">
+                              <a:noFill/>
+                            </a:ln>
+                            <a:effectLst/>
+                          </wps:spPr>
+                          <wps:style>
+                            <a:lnRef idx="0">
+                              <a:schemeClr val="accent1"/>
+                            </a:lnRef>
+                            <a:fillRef idx="0">
+                              <a:schemeClr val="accent1"/>
+                            </a:fillRef>
+                            <a:effectRef idx="0">
+                              <a:schemeClr val="accent1"/>
+                            </a:effectRef>
+                            <a:fontRef idx="minor">
+                              <a:schemeClr val="dk1"/>
+                            </a:fontRef>
+                          </wps:style>
+                          <wps:txbx>
+                            <w:txbxContent>
+                              <w:p>
+                                <w:pPr>
+                                  <w:rPr>
+                                    <w:i/>
+                                  </w:rPr>
+                                </w:pPr>
+                                <w:r>
+                                  <w:rPr>
+                                    <w:i/>
+                                  </w:rPr>
+                                  <w:t>Navigation buttons work well, and it is immediately obvious what the function of each one is</w:t>
+                                </w:r>
+                              </w:p>
+                            </w:txbxContent>
+                          </wps:txbx>
+                          <wps:bodyPr rot="0" spcFirstLastPara="0" vertOverflow="overflow" horzOverflow="overflow" vert="horz" wrap="square" lIns="91440" tIns="45720" rIns="91440" bIns="45720" numCol="1" spcCol="0" rtlCol="0" fromWordArt="0" anchor="t" anchorCtr="0" forceAA="0" compatLnSpc="1">
+                            <a:prstTxWarp prst="textNoShape">
+                              <a:avLst/>
+                            </a:prstTxWarp>
+                            <a:noAutofit/>
+                          </wps:bodyPr>
+                        </wps:wsp>
+                        <wps:wsp>
+                          <wps:cNvPr id="41" name="Straight Arrow Connector 41"/>
+                          <wps:cNvCnPr/>
+                          <wps:spPr>
+                            <a:xfrm flipH="1" flipV="1">
+                              <a:off x="3086100" y="4114800"/>
+                              <a:ext cx="228600" cy="228599"/>
+                            </a:xfrm>
+                            <a:prstGeom prst="straightConnector1">
+                              <a:avLst/>
+                            </a:prstGeom>
+                            <a:ln>
+                              <a:tailEnd type="triangle"/>
+                            </a:ln>
+                          </wps:spPr>
+                          <wps:style>
+                            <a:lnRef idx="1">
+                              <a:schemeClr val="accent1"/>
+                            </a:lnRef>
+                            <a:fillRef idx="0">
+                              <a:schemeClr val="accent1"/>
+                            </a:fillRef>
+                            <a:effectRef idx="0">
+                              <a:schemeClr val="accent1"/>
+                            </a:effectRef>
+                            <a:fontRef idx="minor">
+                              <a:schemeClr val="tx1"/>
+                            </a:fontRef>
+                          </wps:style>
+                          <wps:bodyPr/>
+                        </wps:wsp>
+                        <wps:wsp>
+                          <wps:cNvPr id="42" name="Text Box 42"/>
+                          <wps:cNvSpPr txBox="1"/>
+                          <wps:spPr>
+                            <a:xfrm>
+                              <a:off x="114300" y="3086100"/>
+                              <a:ext cx="1381125" cy="1714500"/>
+                            </a:xfrm>
+                            <a:prstGeom prst="rect">
+                              <a:avLst/>
+                            </a:prstGeom>
+                            <a:noFill/>
+                            <a:ln w="6350">
+                              <a:noFill/>
+                            </a:ln>
+                            <a:effectLst/>
+                          </wps:spPr>
+                          <wps:style>
+                            <a:lnRef idx="0">
+                              <a:schemeClr val="accent1"/>
+                            </a:lnRef>
+                            <a:fillRef idx="0">
+                              <a:schemeClr val="accent1"/>
+                            </a:fillRef>
+                            <a:effectRef idx="0">
+                              <a:schemeClr val="accent1"/>
+                            </a:effectRef>
+                            <a:fontRef idx="minor">
+                              <a:schemeClr val="dk1"/>
+                            </a:fontRef>
+                          </wps:style>
+                          <wps:txbx>
+                            <w:txbxContent>
+                              <w:p>
+                                <w:pPr>
+                                  <w:rPr>
+                                    <w:i/>
+                                  </w:rPr>
+                                </w:pPr>
+                                <w:r>
+                                  <w:rPr>
+                                    <w:i/>
+                                  </w:rPr>
+                                  <w:t>Information about each medication is concise and clear, showing what, when and how a medication is taken, as well as stock information</w:t>
+                                </w:r>
+                              </w:p>
+                            </w:txbxContent>
+                          </wps:txbx>
+                          <wps:bodyPr rot="0" spcFirstLastPara="0" vertOverflow="overflow" horzOverflow="overflow" vert="horz" wrap="square" lIns="91440" tIns="45720" rIns="91440" bIns="45720" numCol="1" spcCol="0" rtlCol="0" fromWordArt="0" anchor="t" anchorCtr="0" forceAA="0" compatLnSpc="1">
+                            <a:prstTxWarp prst="textNoShape">
+                              <a:avLst/>
+                            </a:prstTxWarp>
+                            <a:noAutofit/>
+                          </wps:bodyPr>
+                        </wps:wsp>
+                        <wps:wsp>
+                          <wps:cNvPr id="43" name="Straight Arrow Connector 43"/>
+                          <wps:cNvCnPr/>
+                          <wps:spPr>
+                            <a:xfrm flipV="1">
+                              <a:off x="1371600" y="1943100"/>
+                              <a:ext cx="913765" cy="1371600"/>
+                            </a:xfrm>
+                            <a:prstGeom prst="straightConnector1">
+                              <a:avLst/>
+                            </a:prstGeom>
+                            <a:ln>
+                              <a:tailEnd type="triangle"/>
+                            </a:ln>
+                          </wps:spPr>
+                          <wps:style>
+                            <a:lnRef idx="1">
+                              <a:schemeClr val="accent1"/>
+                            </a:lnRef>
+                            <a:fillRef idx="0">
+                              <a:schemeClr val="accent1"/>
+                            </a:fillRef>
+                            <a:effectRef idx="0">
+                              <a:schemeClr val="accent1"/>
+                            </a:effectRef>
+                            <a:fontRef idx="minor">
+                              <a:schemeClr val="tx1"/>
+                            </a:fontRef>
+                          </wps:style>
+                          <wps:bodyPr/>
+                        </wps:wsp>
+                        <wps:wsp>
+                          <wps:cNvPr id="44" name="Text Box 44"/>
+                          <wps:cNvSpPr txBox="1"/>
+                          <wps:spPr>
+                            <a:xfrm>
+                              <a:off x="0" y="1143000"/>
+                              <a:ext cx="1381125" cy="1028700"/>
+                            </a:xfrm>
+                            <a:prstGeom prst="rect">
+                              <a:avLst/>
+                            </a:prstGeom>
+                            <a:noFill/>
+                            <a:ln w="6350">
+                              <a:noFill/>
+                            </a:ln>
+                            <a:effectLst/>
+                          </wps:spPr>
+                          <wps:style>
+                            <a:lnRef idx="0">
+                              <a:schemeClr val="accent1"/>
+                            </a:lnRef>
+                            <a:fillRef idx="0">
+                              <a:schemeClr val="accent1"/>
+                            </a:fillRef>
+                            <a:effectRef idx="0">
+                              <a:schemeClr val="accent1"/>
+                            </a:effectRef>
+                            <a:fontRef idx="minor">
+                              <a:schemeClr val="dk1"/>
+                            </a:fontRef>
+                          </wps:style>
+                          <wps:txbx>
+                            <w:txbxContent>
+                              <w:p>
+                                <w:pPr>
+                                  <w:rPr>
+                                    <w:i/>
+                                  </w:rPr>
+                                </w:pPr>
+                                <w:r>
+                                  <w:rPr>
+                                    <w:i/>
+                                  </w:rPr>
+                                  <w:t>Ability to upload images helps with easy recognition of medication and profile</w:t>
+                                </w:r>
+                              </w:p>
+                            </w:txbxContent>
+                          </wps:txbx>
+                          <wps:bodyPr rot="0" spcFirstLastPara="0" vertOverflow="overflow" horzOverflow="overflow" vert="horz" wrap="square" lIns="91440" tIns="45720" rIns="91440" bIns="45720" numCol="1" spcCol="0" rtlCol="0" fromWordArt="0" anchor="t" anchorCtr="0" forceAA="0" compatLnSpc="1">
+                            <a:prstTxWarp prst="textNoShape">
+                              <a:avLst/>
+                            </a:prstTxWarp>
+                            <a:noAutofit/>
+                          </wps:bodyPr>
+                        </wps:wsp>
+                        <wps:wsp>
+                          <wps:cNvPr id="45" name="Straight Arrow Connector 45"/>
+                          <wps:cNvCnPr/>
+                          <wps:spPr>
+                            <a:xfrm flipV="1">
+                              <a:off x="1257300" y="800100"/>
+                              <a:ext cx="800100" cy="457200"/>
+                            </a:xfrm>
+                            <a:prstGeom prst="straightConnector1">
+                              <a:avLst/>
+                            </a:prstGeom>
+                            <a:ln>
+                              <a:tailEnd type="triangle"/>
+                            </a:ln>
+                          </wps:spPr>
+                          <wps:style>
+                            <a:lnRef idx="1">
+                              <a:schemeClr val="accent1"/>
+                            </a:lnRef>
+                            <a:fillRef idx="0">
+                              <a:schemeClr val="accent1"/>
+                            </a:fillRef>
+                            <a:effectRef idx="0">
+                              <a:schemeClr val="accent1"/>
+                            </a:effectRef>
+                            <a:fontRef idx="minor">
+                              <a:schemeClr val="tx1"/>
+                            </a:fontRef>
+                          </wps:style>
+                          <wps:bodyPr/>
+                        </wps:wsp>
+                        <wps:wsp>
+                          <wps:cNvPr id="46" name="Straight Arrow Connector 46"/>
+                          <wps:cNvCnPr/>
+                          <wps:spPr>
+                            <a:xfrm>
+                              <a:off x="1257300" y="1257300"/>
+                              <a:ext cx="800100" cy="114300"/>
+                            </a:xfrm>
+                            <a:prstGeom prst="straightConnector1">
+                              <a:avLst/>
+                            </a:prstGeom>
+                            <a:ln>
+                              <a:tailEnd type="triangle"/>
+                            </a:ln>
+                          </wps:spPr>
+                          <wps:style>
+                            <a:lnRef idx="1">
+                              <a:schemeClr val="accent1"/>
+                            </a:lnRef>
+                            <a:fillRef idx="0">
+                              <a:schemeClr val="accent1"/>
+                            </a:fillRef>
+                            <a:effectRef idx="0">
+                              <a:schemeClr val="accent1"/>
+                            </a:effectRef>
+                            <a:fontRef idx="minor">
+                              <a:schemeClr val="tx1"/>
+                            </a:fontRef>
+                          </wps:style>
+                          <wps:bodyPr/>
+                        </wps:wsp>
+                      </wpg:grpSp>
+                    </wpg:wgp>
+                  </a:graphicData>
+                </a:graphic>
+              </wp:anchor>
+            </w:drawing>
+          </mc:Choice>
+          <mc:Fallback>
+            <w:pict>
+              <v:group id="Group 48" o:spid="_x0000_s1050" style="position:absolute;margin-left:-17.95pt;margin-top:8.25pt;width:468.75pt;height:6in;z-index:251909632" coordsize="5953125,5486400" o:gfxdata="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">
+                <v:shape id="Text Box 37" o:spid="_x0000_s1051" type="#_x0000_t202" style="position:absolute;left:4572000;top:2857500;width:1381125;height:800100;visibility:visible;mso-wrap-style:square;v-text-anchor:top" o:gfxdata="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" filled="f" stroked="f" strokeweight=".5pt">
+                  <v:textbox>
+                    <w:txbxContent>
+                      <w:p>
+                        <w:pPr>
+                          <w:rPr>
+                            <w:i/>
+                          </w:rPr>
+                        </w:pPr>
+                        <w:r>
+                          <w:rPr>
+                            <w:i/>
+                          </w:rPr>
+                          <w:t>Less apparent here, but pixelated on larger screens</w:t>
+                        </w:r>
+                      </w:p>
+                    </w:txbxContent>
+                  </v:textbox>
+                </v:shape>
+                <v:group id="Group 47" o:spid="_x0000_s1052" style="position:absolute;width:5953125;height:5486400" coordsize="5953125,5486400" o:gfxdata="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">
+                  <v:shape id="Picture 1" o:spid="_x0000_s1053" type="#_x0000_t75" style="position:absolute;left:2057400;top:114300;width:2206625;height:3922395;visibility:visible;mso-wrap-style:square" o:gfxdata="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">
+                    <v:imagedata r:id="rId14" o:title=""/>
+                    <v:path arrowok="t"/>
+                  </v:shape>
+                  <v:shape id="Straight Arrow Connector 34" o:spid="_x0000_s1054" type="#_x0000_t32" style="position:absolute;left:4343400;top:571500;width:342265;height:238125;flip:x y;visibility:visible;mso-wrap-style:square" o:connectortype="straight" o:gfxdata="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" strokecolor="#4579b8 [3044]">
+                    <v:stroke endarrow="block"/>
+                  </v:shape>
+                  <v:shape id="Text Box 35" o:spid="_x0000_s1055" type="#_x0000_t202" style="position:absolute;left:4572000;top:800100;width:1381125;height:800100;visibility:visible;mso-wrap-style:square;v-text-anchor:top" o:gfxdata="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" filled="f" stroked="f" strokeweight=".5pt">
+                    <v:textbox>
+                      <w:txbxContent>
+                        <w:p>
+                          <w:pPr>
+                            <w:rPr>
+                              <w:i/>
+                            </w:rPr>
+                          </w:pPr>
+                          <w:r>
+                            <w:rPr>
+                              <w:i/>
+                            </w:rPr>
+                            <w:t>+ Button could be larger to be more obvious to the user</w:t>
+                          </w:r>
+                        </w:p>
+                      </w:txbxContent>
+                    </v:textbox>
+                  </v:shape>
+                  <v:shape id="Straight Arrow Connector 36" o:spid="_x0000_s1056" type="#_x0000_t32" style="position:absolute;left:4343400;top:3543300;width:342900;height:342265;flip:x;visibility:visible;mso-wrap-style:square" o:connectortype="straight" o:gfxdata="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" strokecolor="#4579b8 [3044]">
+                    <v:stroke endarrow="block"/>
+                  </v:shape>
+                  <v:shape id="Straight Arrow Connector 38" o:spid="_x0000_s1057" type="#_x0000_t32" style="position:absolute;left:1485900;top:228600;width:914400;height:457200;visibility:visible;mso-wrap-style:square" o:connectortype="straight" o:gfxdata="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" strokecolor="black [3040]">
+                    <v:stroke endarrow="block"/>
+                  </v:shape>
+                  <v:shape id="Text Box 39" o:spid="_x0000_s1058" type="#_x0000_t202" style="position:absolute;left:228600;width:1381125;height:1028700;visibility:visible;mso-wrap-style:square;v-text-anchor:top" o:gfxdata="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" filled="f" stroked="f" strokeweight=".5pt">
+                    <v:textbox>
+                      <w:txbxContent>
+                        <w:p>
+                          <w:pPr>
+                            <w:rPr>
+                              <w:i/>
+                            </w:rPr>
+                          </w:pPr>
+                          <w:r>
+                            <w:rPr>
+                              <w:i/>
+                            </w:rPr>
+                            <w:t>Poor font colour choice, light blue on dark blue background</w:t>
+                          </w:r>
+                        </w:p>
+                      </w:txbxContent>
+                    </v:textbox>
+                  </v:shape>
+                  <v:shape id="Text Box 40" o:spid="_x0000_s1059" type="#_x0000_t202" style="position:absolute;left:3314700;top:4229100;width:1381125;height:1257300;visibility:visible;mso-wrap-style:square;v-text-anchor:top" o:gfxdata="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" filled="f" stroked="f" strokeweight=".5pt">
+                    <v:textbox>
+                      <w:txbxContent>
+                        <w:p>
+                          <w:pPr>
+                            <w:rPr>
+                              <w:i/>
+                            </w:rPr>
+                          </w:pPr>
+                          <w:r>
+                            <w:rPr>
+                              <w:i/>
+                            </w:rPr>
+                            <w:t>Navigation buttons work well, and it is immediately obvious what the function of each one is</w:t>
+                          </w:r>
+                        </w:p>
+                      </w:txbxContent>
+                    </v:textbox>
+                  </v:shape>
+                  <v:shape id="Straight Arrow Connector 41" o:spid="_x0000_s1060" type="#_x0000_t32" style="position:absolute;left:3086100;top:4114800;width:228600;height:228599;flip:x y;visibility:visible;mso-wrap-style:square" o:connectortype="straight" o:gfxdata="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" strokecolor="#4579b8 [3044]">
+                    <v:stroke endarrow="block"/>
+                  </v:shape>
+                  <v:shape id="Text Box 42" o:spid="_x0000_s1061" type="#_x0000_t202" style="position:absolute;left:114300;top:3086100;width:1381125;height:1714500;visibility:visible;mso-wrap-style:square;v-text-anchor:top" o:gfxdata="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" filled="f" stroked="f" strokeweight=".5pt">
+                    <v:textbox>
+                      <w:txbxContent>
+                        <w:p>
+                          <w:pPr>
+                            <w:rPr>
+                              <w:i/>
+                            </w:rPr>
+                          </w:pPr>
+                          <w:r>
+                            <w:rPr>
+                              <w:i/>
+                            </w:rPr>
+                            <w:t>Information about each medication is concise and clear, showing what, when and how a medication is taken, as well as stock information</w:t>
+                          </w:r>
+                        </w:p>
+                      </w:txbxContent>
+                    </v:textbox>
+                  </v:shape>
+                  <v:shape id="Straight Arrow Connector 43" o:spid="_x0000_s1062" type="#_x0000_t32" style="position:absolute;left:1371600;top:1943100;width:913765;height:1371600;flip:y;visibility:visible;mso-wrap-style:square" o:connectortype="straight" o:gfxdata="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" strokecolor="#4579b8 [3044]">
+                    <v:stroke endarrow="block"/>
+                  </v:shape>
+                  <v:shape id="Text Box 44" o:spid="_x0000_s1063" type="#_x0000_t202" style="position:absolute;top:1143000;width:1381125;height:1028700;visibility:visible;mso-wrap-style:square;v-text-anchor:top" o:gfxdata="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" filled="f" stroked="f" strokeweight=".5pt">
+                    <v:textbox>
+                      <w:txbxContent>
+                        <w:p>
+                          <w:pPr>
+                            <w:rPr>
+                              <w:i/>
+                            </w:rPr>
+                          </w:pPr>
+                          <w:r>
+                            <w:rPr>
+                              <w:i/>
+                            </w:rPr>
+                            <w:t>Ability to upload images helps with easy recognition of medication and profile</w:t>
+                          </w:r>
+                        </w:p>
+                      </w:txbxContent>
+                    </v:textbox>
+                  </v:shape>
+                  <v:shape id="Straight Arrow Connector 45" o:spid="_x0000_s1064" type="#_x0000_t32" style="position:absolute;left:1257300;top:800100;width:800100;height:457200;flip:y;visibility:visible;mso-wrap-style:square" o:connectortype="straight" o:gfxdata="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" strokecolor="#4579b8 [3044]">
+                    <v:stroke endarrow="block"/>
+                  </v:shape>
+                  <v:shape id="Straight Arrow Connector 46" o:spid="_x0000_s1065" type="#_x0000_t32" style="position:absolute;left:1257300;top:1257300;width:800100;height:114300;visibility:visible;mso-wrap-style:square" o:connectortype="straight" o:gfxdata="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" strokecolor="#4579b8 [3044]">
+                    <v:stroke endarrow="block"/>
+                  </v:shape>
+                </v:group>
+                <w10:wrap type="through"/>
+              </v:group>
+            </w:pict>
+          </mc:Fallback>
+        </mc:AlternateContent>
+      </w:r>
+    </w:p>
+    <w:p>
+      <w:r>
         <w:br w:type="page"/>
       </w:r>
     </w:p>
@@ -2972,6 +3771,113 @@
       </w:r>
     </w:p>
     <w:p>
+      <w:r>
+        <w:t>Like MediSafe, CF MedCare offers these core pieces of functionality:</w:t>
+      </w:r>
+    </w:p>
+    <w:p>
+      <w:pPr>
+        <w:pStyle w:val="ListParagraph"/>
+        <w:numPr>
+          <w:ilvl w:val="0"/>
+          <w:numId w:val="8"/>
+        </w:numPr>
+      </w:pPr>
+      <w:r>
+        <w:t>Medication tracking</w:t>
+      </w:r>
+    </w:p>
+    <w:p>
+      <w:pPr>
+        <w:pStyle w:val="ListParagraph"/>
+        <w:numPr>
+          <w:ilvl w:val="0"/>
+          <w:numId w:val="8"/>
+        </w:numPr>
+      </w:pPr>
+      <w:r>
+        <w:t>Reminders</w:t>
+      </w:r>
+    </w:p>
+    <w:p>
+      <w:pPr>
+        <w:pStyle w:val="ListParagraph"/>
+        <w:numPr>
+          <w:ilvl w:val="1"/>
+          <w:numId w:val="8"/>
+        </w:numPr>
+      </w:pPr>
+      <w:r>
+        <w:t>To take medication</w:t>
+      </w:r>
+      <w:r>
+        <w:t>s</w:t>
+      </w:r>
+    </w:p>
+    <w:p>
+      <w:pPr>
+        <w:pStyle w:val="ListParagraph"/>
+        <w:numPr>
+          <w:ilvl w:val="1"/>
+          <w:numId w:val="8"/>
+        </w:numPr>
+      </w:pPr>
+      <w:r>
+        <w:t>To refill prescriptions</w:t>
+      </w:r>
+    </w:p>
+    <w:p>
+      <w:pPr>
+        <w:pStyle w:val="ListParagraph"/>
+        <w:numPr>
+          <w:ilvl w:val="0"/>
+          <w:numId w:val="8"/>
+        </w:numPr>
+      </w:pPr>
+      <w:r>
+        <w:t xml:space="preserve">Medication usage history broken down by </w:t>
+      </w:r>
+      <w:r>
+        <w:t>each medication</w:t>
+      </w:r>
+    </w:p>
+    <w:p>
+      <w:pPr>
+        <w:pStyle w:val="ListParagraph"/>
+        <w:numPr>
+          <w:ilvl w:val="0"/>
+          <w:numId w:val="8"/>
+        </w:numPr>
+      </w:pPr>
+      <w:r>
+        <w:t>Profiles</w:t>
+      </w:r>
+    </w:p>
+    <w:p>
+      <w:pPr>
+        <w:pStyle w:val="ListParagraph"/>
+        <w:numPr>
+          <w:ilvl w:val="1"/>
+          <w:numId w:val="8"/>
+        </w:numPr>
+      </w:pPr>
+      <w:r>
+        <w:t>Any number of profiles can be created on the app which store medication information separately</w:t>
+      </w:r>
+    </w:p>
+    <w:p>
+      <w:pPr>
+        <w:pStyle w:val="ListParagraph"/>
+        <w:numPr>
+          <w:ilvl w:val="1"/>
+          <w:numId w:val="8"/>
+        </w:numPr>
+      </w:pPr>
+      <w:r>
+        <w:t xml:space="preserve">Each also contains a ‘history’ view, which is a summary of all actions that have occurred on that profile. </w:t>
+      </w:r>
+    </w:p>
+    <w:p>
       <w:pPr>
         <w:pStyle w:val="Heading2"/>
         <w:numPr>
@@ -3004,6 +3910,52 @@
       </w:r>
     </w:p>
     <w:p>
+      <w:r>
+        <w:t xml:space="preserve">Due to its overall simplicity, CF MedCare is very easy to use, although some of the help text could be a little bit clearer. For example, when filling in forms it refers to unfilled in elements by their functionality, not the label next to them on the form. While a minor issue, it can cause some confusion for a small period of time. </w:t>
+      </w:r>
+      <w:bookmarkStart w:id="1" w:name="_GoBack"/>
+      <w:bookmarkEnd w:id="1"/>
+      <w:r>
+        <w:t>CF MedCare also offers the application in 3 languages, which can be easily switched to at any time:</w:t>
+      </w:r>
+    </w:p>
+    <w:p>
+      <w:pPr>
+        <w:pStyle w:val="ListParagraph"/>
+        <w:numPr>
+          <w:ilvl w:val="0"/>
+          <w:numId w:val="10"/>
+        </w:numPr>
+      </w:pPr>
+      <w:r>
+        <w:t>English</w:t>
+      </w:r>
+    </w:p>
+    <w:p>
+      <w:pPr>
+        <w:pStyle w:val="ListParagraph"/>
+        <w:numPr>
+          <w:ilvl w:val="0"/>
+          <w:numId w:val="10"/>
+        </w:numPr>
+      </w:pPr>
+      <w:r>
+        <w:t>Dutch</w:t>
+      </w:r>
+    </w:p>
+    <w:p>
+      <w:pPr>
+        <w:pStyle w:val="ListParagraph"/>
+        <w:numPr>
+          <w:ilvl w:val="0"/>
+          <w:numId w:val="10"/>
+        </w:numPr>
+      </w:pPr>
+      <w:r>
+        <w:t>German</w:t>
+      </w:r>
+    </w:p>
+    <w:p>
       <w:pPr>
         <w:pStyle w:val="Heading2"/>
         <w:numPr>
@@ -3012,12 +3964,18 @@
         </w:numPr>
       </w:pPr>
       <w:r>
+        <w:lastRenderedPageBreak/>
         <w:t>Speed</w:t>
       </w:r>
     </w:p>
     <w:p>
       <w:r>
         <w:t xml:space="preserve">The Piri Pollen application is great in terms of speed once it has booted, however the opening of the application from the phone home screen is slow and could be frustrating to a user. It would be beneficial if there was a loading bar at boot up to at least reassure the user that the application is booting and will take ‘x’ amount of time to do so. </w:t>
+      </w:r>
+    </w:p>
+    <w:p>
+      <w:r>
+        <w:t>The CF Medcare application is very quick in opening and throughout all actions inside the app. Even changing the internal language takes &lt;1 second on the tested device (64GB OnePlus One).</w:t>
       </w:r>
     </w:p>
     <w:p>
@@ -3036,7 +3994,7 @@
       <w:r>
         <w:rPr>
           <w:noProof/>
-          <w:lang w:eastAsia="en-GB"/>
+          <w:lang w:val="en-US"/>
         </w:rPr>
         <w:drawing>
           <wp:anchor distT="0" distB="0" distL="114300" distR="114300" simplePos="0" relativeHeight="251878912" behindDoc="1" locked="0" layoutInCell="1" allowOverlap="1" wp14:anchorId="47303475" wp14:editId="21E8EECF">
@@ -3070,7 +4028,7 @@
                     <pic:cNvPicPr/>
                   </pic:nvPicPr>
                   <pic:blipFill>
-                    <a:blip r:embed="rId13">
+                    <a:blip r:embed="rId15">
                       <a:extLst>
                         <a:ext uri="{28A0092B-C50C-407E-A947-70E740481C1C}">
                           <a14:useLocalDpi xmlns:a14="http://schemas.microsoft.com/office/drawing/2010/main" val="0"/>
@@ -3112,17 +4070,26 @@
     <w:p/>
     <w:p/>
     <w:p/>
-    <w:p>
-      <w:r>
-        <w:lastRenderedPageBreak/>
+    <w:p/>
+    <w:p/>
+    <w:p>
+      <w:r>
         <w:t xml:space="preserve">Also, as can be seen in the above screenshots one of the reviews stated that the current location feature that is built into the application did not work although this wasn’t something that I was able to replicate when testing the application. </w:t>
       </w:r>
     </w:p>
     <w:p>
       <w:r>
-        <w:br w:type="page"/>
-      </w:r>
-    </w:p>
+        <w:t xml:space="preserve">From our experience of using CF MedCare, we experienced no crashes or bugs with the application. Indeed, from a speed, functionality and reliability perspective it appears to me a model application. </w:t>
+      </w:r>
+      <w:r>
+        <w:br/>
+      </w:r>
+    </w:p>
+    <w:p/>
+    <w:p/>
+    <w:p/>
+    <w:p/>
+    <w:p/>
     <w:p>
       <w:pPr>
         <w:pStyle w:val="Heading1"/>
@@ -3640,7 +4607,7 @@
       <w:r>
         <w:rPr>
           <w:noProof/>
-          <w:lang w:eastAsia="en-GB"/>
+          <w:lang w:val="en-US"/>
         </w:rPr>
         <w:drawing>
           <wp:anchor distT="0" distB="0" distL="114300" distR="114300" simplePos="0" relativeHeight="251879936" behindDoc="1" locked="0" layoutInCell="1" allowOverlap="1" wp14:anchorId="29352CEC" wp14:editId="6A01D3EA">
@@ -3674,7 +4641,7 @@
                     <pic:cNvPicPr/>
                   </pic:nvPicPr>
                   <pic:blipFill>
-                    <a:blip r:embed="rId14">
+                    <a:blip r:embed="rId16">
                       <a:extLst>
                         <a:ext uri="{28A0092B-C50C-407E-A947-70E740481C1C}">
                           <a14:useLocalDpi xmlns:a14="http://schemas.microsoft.com/office/drawing/2010/main" val="0"/>
@@ -3730,7 +4697,7 @@
       <w:r>
         <w:rPr>
           <w:noProof/>
-          <w:lang w:eastAsia="en-GB"/>
+          <w:lang w:val="en-US"/>
         </w:rPr>
         <w:lastRenderedPageBreak/>
         <w:drawing>
@@ -3765,7 +4732,7 @@
                     <pic:cNvPicPr/>
                   </pic:nvPicPr>
                   <pic:blipFill>
-                    <a:blip r:embed="rId15">
+                    <a:blip r:embed="rId17">
                       <a:extLst>
                         <a:ext uri="{28A0092B-C50C-407E-A947-70E740481C1C}">
                           <a14:useLocalDpi xmlns:a14="http://schemas.microsoft.com/office/drawing/2010/main" val="0"/>
@@ -3800,7 +4767,7 @@
       <w:r>
         <w:rPr>
           <w:noProof/>
-          <w:lang w:eastAsia="en-GB"/>
+          <w:lang w:val="en-US"/>
         </w:rPr>
         <mc:AlternateContent>
           <mc:Choice Requires="wps">
@@ -3881,8 +4848,8 @@
 </file>
 
 <file path=word/comments.xml><?xml version="1.0" encoding="utf-8"?>
-<w:comments xmlns:wpc="http://schemas.microsoft.com/office/word/2010/wordprocessingCanvas" xmlns:mc="http://schemas.openxmlformats.org/markup-compatibility/2006" xmlns:o="urn:schemas-microsoft-com:office:office" xmlns:r="http://schemas.openxmlformats.org/officeDocument/2006/relationships" xmlns:m="http://schemas.openxmlformats.org/officeDocument/2006/math" xmlns:v="urn:schemas-microsoft-com:vml" xmlns:wp14="http://schemas.microsoft.com/office/word/2010/wordprocessingDrawing" xmlns:wp="http://schemas.openxmlformats.org/drawingml/2006/wordprocessingDrawing" xmlns:w10="urn:schemas-microsoft-com:office:word" xmlns:w="http://schemas.openxmlformats.org/wordprocessingml/2006/main" xmlns:w14="http://schemas.microsoft.com/office/word/2010/wordml" xmlns:wpg="http://schemas.microsoft.com/office/word/2010/wordprocessingGroup" xmlns:wpi="http://schemas.microsoft.com/office/word/2010/wordprocessingInk" xmlns:wne="http://schemas.microsoft.com/office/word/2006/wordml" xmlns:wps="http://schemas.microsoft.com/office/word/2010/wordprocessingShape" mc:Ignorable="w14 wp14">
-  <w:comment w:id="1" w:author="S.J.Tate" w:date="2014-09-22T13:14:00Z" w:initials="S">
+<w:comments xmlns:wpc="http://schemas.microsoft.com/office/word/2010/wordprocessingCanvas" xmlns:mo="http://schemas.microsoft.com/office/mac/office/2008/main" xmlns:mc="http://schemas.openxmlformats.org/markup-compatibility/2006" xmlns:mv="urn:schemas-microsoft-com:mac:vml" xmlns:o="urn:schemas-microsoft-com:office:office" xmlns:r="http://schemas.openxmlformats.org/officeDocument/2006/relationships" xmlns:m="http://schemas.openxmlformats.org/officeDocument/2006/math" xmlns:v="urn:schemas-microsoft-com:vml" xmlns:wp14="http://schemas.microsoft.com/office/word/2010/wordprocessingDrawing" xmlns:wp="http://schemas.openxmlformats.org/drawingml/2006/wordprocessingDrawing" xmlns:w10="urn:schemas-microsoft-com:office:word" xmlns:w="http://schemas.openxmlformats.org/wordprocessingml/2006/main" xmlns:w14="http://schemas.microsoft.com/office/word/2010/wordml" xmlns:wpg="http://schemas.microsoft.com/office/word/2010/wordprocessingGroup" xmlns:wpi="http://schemas.microsoft.com/office/word/2010/wordprocessingInk" xmlns:wne="http://schemas.microsoft.com/office/word/2006/wordml" xmlns:wps="http://schemas.microsoft.com/office/word/2010/wordprocessingShape" mc:Ignorable="w14 wp14">
+  <w:comment w:id="0" w:author="S.J.Tate" w:date="2014-09-22T13:14:00Z" w:initials="S">
     <w:p>
       <w:pPr>
         <w:pStyle w:val="CommentText"/>
@@ -3908,7 +4875,7 @@
 </file>
 
 <file path=word/endnotes.xml><?xml version="1.0" encoding="utf-8"?>
-<w:endnotes xmlns:wpc="http://schemas.microsoft.com/office/word/2010/wordprocessingCanvas" xmlns:mc="http://schemas.openxmlformats.org/markup-compatibility/2006" xmlns:o="urn:schemas-microsoft-com:office:office" xmlns:r="http://schemas.openxmlformats.org/officeDocument/2006/relationships" xmlns:m="http://schemas.openxmlformats.org/officeDocument/2006/math" xmlns:v="urn:schemas-microsoft-com:vml" xmlns:wp14="http://schemas.microsoft.com/office/word/2010/wordprocessingDrawing" xmlns:wp="http://schemas.openxmlformats.org/drawingml/2006/wordprocessingDrawing" xmlns:w10="urn:schemas-microsoft-com:office:word" xmlns:w="http://schemas.openxmlformats.org/wordprocessingml/2006/main" xmlns:w14="http://schemas.microsoft.com/office/word/2010/wordml" xmlns:wpg="http://schemas.microsoft.com/office/word/2010/wordprocessingGroup" xmlns:wpi="http://schemas.microsoft.com/office/word/2010/wordprocessingInk" xmlns:wne="http://schemas.microsoft.com/office/word/2006/wordml" xmlns:wps="http://schemas.microsoft.com/office/word/2010/wordprocessingShape" mc:Ignorable="w14 wp14">
+<w:endnotes xmlns:wpc="http://schemas.microsoft.com/office/word/2010/wordprocessingCanvas" xmlns:mo="http://schemas.microsoft.com/office/mac/office/2008/main" xmlns:mc="http://schemas.openxmlformats.org/markup-compatibility/2006" xmlns:mv="urn:schemas-microsoft-com:mac:vml" xmlns:o="urn:schemas-microsoft-com:office:office" xmlns:r="http://schemas.openxmlformats.org/officeDocument/2006/relationships" xmlns:m="http://schemas.openxmlformats.org/officeDocument/2006/math" xmlns:v="urn:schemas-microsoft-com:vml" xmlns:wp14="http://schemas.microsoft.com/office/word/2010/wordprocessingDrawing" xmlns:wp="http://schemas.openxmlformats.org/drawingml/2006/wordprocessingDrawing" xmlns:w10="urn:schemas-microsoft-com:office:word" xmlns:w="http://schemas.openxmlformats.org/wordprocessingml/2006/main" xmlns:w14="http://schemas.microsoft.com/office/word/2010/wordml" xmlns:wpg="http://schemas.microsoft.com/office/word/2010/wordprocessingGroup" xmlns:wpi="http://schemas.microsoft.com/office/word/2010/wordprocessingInk" xmlns:wne="http://schemas.microsoft.com/office/word/2006/wordml" xmlns:wps="http://schemas.microsoft.com/office/word/2010/wordprocessingShape" mc:Ignorable="w14 wp14">
   <w:endnote w:type="separator" w:id="-1">
     <w:p>
       <w:pPr>
@@ -3933,7 +4900,7 @@
 </file>
 
 <file path=word/footnotes.xml><?xml version="1.0" encoding="utf-8"?>
-<w:footnotes xmlns:wpc="http://schemas.microsoft.com/office/word/2010/wordprocessingCanvas" xmlns:mc="http://schemas.openxmlformats.org/markup-compatibility/2006" xmlns:o="urn:schemas-microsoft-com:office:office" xmlns:r="http://schemas.openxmlformats.org/officeDocument/2006/relationships" xmlns:m="http://schemas.openxmlformats.org/officeDocument/2006/math" xmlns:v="urn:schemas-microsoft-com:vml" xmlns:wp14="http://schemas.microsoft.com/office/word/2010/wordprocessingDrawing" xmlns:wp="http://schemas.openxmlformats.org/drawingml/2006/wordprocessingDrawing" xmlns:w10="urn:schemas-microsoft-com:office:word" xmlns:w="http://schemas.openxmlformats.org/wordprocessingml/2006/main" xmlns:w14="http://schemas.microsoft.com/office/word/2010/wordml" xmlns:wpg="http://schemas.microsoft.com/office/word/2010/wordprocessingGroup" xmlns:wpi="http://schemas.microsoft.com/office/word/2010/wordprocessingInk" xmlns:wne="http://schemas.microsoft.com/office/word/2006/wordml" xmlns:wps="http://schemas.microsoft.com/office/word/2010/wordprocessingShape" mc:Ignorable="w14 wp14">
+<w:footnotes xmlns:wpc="http://schemas.microsoft.com/office/word/2010/wordprocessingCanvas" xmlns:mo="http://schemas.microsoft.com/office/mac/office/2008/main" xmlns:mc="http://schemas.openxmlformats.org/markup-compatibility/2006" xmlns:mv="urn:schemas-microsoft-com:mac:vml" xmlns:o="urn:schemas-microsoft-com:office:office" xmlns:r="http://schemas.openxmlformats.org/officeDocument/2006/relationships" xmlns:m="http://schemas.openxmlformats.org/officeDocument/2006/math" xmlns:v="urn:schemas-microsoft-com:vml" xmlns:wp14="http://schemas.microsoft.com/office/word/2010/wordprocessingDrawing" xmlns:wp="http://schemas.openxmlformats.org/drawingml/2006/wordprocessingDrawing" xmlns:w10="urn:schemas-microsoft-com:office:word" xmlns:w="http://schemas.openxmlformats.org/wordprocessingml/2006/main" xmlns:w14="http://schemas.microsoft.com/office/word/2010/wordml" xmlns:wpg="http://schemas.microsoft.com/office/word/2010/wordprocessingGroup" xmlns:wpi="http://schemas.microsoft.com/office/word/2010/wordprocessingInk" xmlns:wne="http://schemas.microsoft.com/office/word/2006/wordml" xmlns:wps="http://schemas.microsoft.com/office/word/2010/wordprocessingShape" mc:Ignorable="w14 wp14">
   <w:footnote w:type="separator" w:id="-1">
     <w:p>
       <w:pPr>
@@ -3958,7 +4925,7 @@
 </file>
 
 <file path=word/numbering.xml><?xml version="1.0" encoding="utf-8"?>
-<w:numbering xmlns:wpc="http://schemas.microsoft.com/office/word/2010/wordprocessingCanvas" xmlns:mc="http://schemas.openxmlformats.org/markup-compatibility/2006" xmlns:o="urn:schemas-microsoft-com:office:office" xmlns:r="http://schemas.openxmlformats.org/officeDocument/2006/relationships" xmlns:m="http://schemas.openxmlformats.org/officeDocument/2006/math" xmlns:v="urn:schemas-microsoft-com:vml" xmlns:wp14="http://schemas.microsoft.com/office/word/2010/wordprocessingDrawing" xmlns:wp="http://schemas.openxmlformats.org/drawingml/2006/wordprocessingDrawing" xmlns:w10="urn:schemas-microsoft-com:office:word" xmlns:w="http://schemas.openxmlformats.org/wordprocessingml/2006/main" xmlns:w14="http://schemas.microsoft.com/office/word/2010/wordml" xmlns:wpg="http://schemas.microsoft.com/office/word/2010/wordprocessingGroup" xmlns:wpi="http://schemas.microsoft.com/office/word/2010/wordprocessingInk" xmlns:wne="http://schemas.microsoft.com/office/word/2006/wordml" xmlns:wps="http://schemas.microsoft.com/office/word/2010/wordprocessingShape" mc:Ignorable="w14 wp14">
+<w:numbering xmlns:wpc="http://schemas.microsoft.com/office/word/2010/wordprocessingCanvas" xmlns:mo="http://schemas.microsoft.com/office/mac/office/2008/main" xmlns:mc="http://schemas.openxmlformats.org/markup-compatibility/2006" xmlns:mv="urn:schemas-microsoft-com:mac:vml" xmlns:o="urn:schemas-microsoft-com:office:office" xmlns:r="http://schemas.openxmlformats.org/officeDocument/2006/relationships" xmlns:m="http://schemas.openxmlformats.org/officeDocument/2006/math" xmlns:v="urn:schemas-microsoft-com:vml" xmlns:wp14="http://schemas.microsoft.com/office/word/2010/wordprocessingDrawing" xmlns:wp="http://schemas.openxmlformats.org/drawingml/2006/wordprocessingDrawing" xmlns:w10="urn:schemas-microsoft-com:office:word" xmlns:w="http://schemas.openxmlformats.org/wordprocessingml/2006/main" xmlns:w14="http://schemas.microsoft.com/office/word/2010/wordml" xmlns:wpg="http://schemas.microsoft.com/office/word/2010/wordprocessingGroup" xmlns:wpi="http://schemas.microsoft.com/office/word/2010/wordprocessingInk" xmlns:wne="http://schemas.microsoft.com/office/word/2006/wordml" xmlns:wps="http://schemas.microsoft.com/office/word/2010/wordprocessingShape" mc:Ignorable="w14 wp14">
   <w:abstractNum w:abstractNumId="0">
     <w:nsid w:val="05437B6D"/>
     <w:multiLevelType w:val="hybridMultilevel"/>
@@ -4170,6 +5137,92 @@
     </w:lvl>
   </w:abstractNum>
   <w:abstractNum w:abstractNumId="2">
+    <w:nsid w:val="24161760"/>
+    <w:multiLevelType w:val="hybridMultilevel"/>
+    <w:tmpl w:val="DDC69CA0"/>
+    <w:lvl w:ilvl="0" w:tplc="0409000F">
+      <w:start w:val="1"/>
+      <w:numFmt w:val="decimal"/>
+      <w:lvlText w:val="%1."/>
+      <w:lvlJc w:val="left"/>
+      <w:pPr>
+        <w:ind w:left="720" w:hanging="360"/>
+      </w:pPr>
+    </w:lvl>
+    <w:lvl w:ilvl="1" w:tplc="04090019" w:tentative="1">
+      <w:start w:val="1"/>
+      <w:numFmt w:val="lowerLetter"/>
+      <w:lvlText w:val="%2."/>
+      <w:lvlJc w:val="left"/>
+      <w:pPr>
+        <w:ind w:left="1440" w:hanging="360"/>
+      </w:pPr>
+    </w:lvl>
+    <w:lvl w:ilvl="2" w:tplc="0409001B" w:tentative="1">
+      <w:start w:val="1"/>
+      <w:numFmt w:val="lowerRoman"/>
+      <w:lvlText w:val="%3."/>
+      <w:lvlJc w:val="right"/>
+      <w:pPr>
+        <w:ind w:left="2160" w:hanging="180"/>
+      </w:pPr>
+    </w:lvl>
+    <w:lvl w:ilvl="3" w:tplc="0409000F" w:tentative="1">
+      <w:start w:val="1"/>
+      <w:numFmt w:val="decimal"/>
+      <w:lvlText w:val="%4."/>
+      <w:lvlJc w:val="left"/>
+      <w:pPr>
+        <w:ind w:left="2880" w:hanging="360"/>
+      </w:pPr>
+    </w:lvl>
+    <w:lvl w:ilvl="4" w:tplc="04090019" w:tentative="1">
+      <w:start w:val="1"/>
+      <w:numFmt w:val="lowerLetter"/>
+      <w:lvlText w:val="%5."/>
+      <w:lvlJc w:val="left"/>
+      <w:pPr>
+        <w:ind w:left="3600" w:hanging="360"/>
+      </w:pPr>
+    </w:lvl>
+    <w:lvl w:ilvl="5" w:tplc="0409001B" w:tentative="1">
+      <w:start w:val="1"/>
+      <w:numFmt w:val="lowerRoman"/>
+      <w:lvlText w:val="%6."/>
+      <w:lvlJc w:val="right"/>
+      <w:pPr>
+        <w:ind w:left="4320" w:hanging="180"/>
+      </w:pPr>
+    </w:lvl>
+    <w:lvl w:ilvl="6" w:tplc="0409000F" w:tentative="1">
+      <w:start w:val="1"/>
+      <w:numFmt w:val="decimal"/>
+      <w:lvlText w:val="%7."/>
+      <w:lvlJc w:val="left"/>
+      <w:pPr>
+        <w:ind w:left="5040" w:hanging="360"/>
+      </w:pPr>
+    </w:lvl>
+    <w:lvl w:ilvl="7" w:tplc="04090019" w:tentative="1">
+      <w:start w:val="1"/>
+      <w:numFmt w:val="lowerLetter"/>
+      <w:lvlText w:val="%8."/>
+      <w:lvlJc w:val="left"/>
+      <w:pPr>
+        <w:ind w:left="5760" w:hanging="360"/>
+      </w:pPr>
+    </w:lvl>
+    <w:lvl w:ilvl="8" w:tplc="0409001B" w:tentative="1">
+      <w:start w:val="1"/>
+      <w:numFmt w:val="lowerRoman"/>
+      <w:lvlText w:val="%9."/>
+      <w:lvlJc w:val="right"/>
+      <w:pPr>
+        <w:ind w:left="6480" w:hanging="180"/>
+      </w:pPr>
+    </w:lvl>
+  </w:abstractNum>
+  <w:abstractNum w:abstractNumId="3">
     <w:nsid w:val="3CFA0C16"/>
     <w:multiLevelType w:val="hybridMultilevel"/>
     <w:tmpl w:val="C922A824"/>
@@ -4282,7 +5335,7 @@
       </w:rPr>
     </w:lvl>
   </w:abstractNum>
-  <w:abstractNum w:abstractNumId="3">
+  <w:abstractNum w:abstractNumId="4">
     <w:nsid w:val="47373BD2"/>
     <w:multiLevelType w:val="hybridMultilevel"/>
     <w:tmpl w:val="99BC581C"/>
@@ -4371,7 +5424,209 @@
       </w:pPr>
     </w:lvl>
   </w:abstractNum>
-  <w:abstractNum w:abstractNumId="4">
+  <w:abstractNum w:abstractNumId="5">
+    <w:nsid w:val="48215FDE"/>
+    <w:multiLevelType w:val="hybridMultilevel"/>
+    <w:tmpl w:val="2DE042FE"/>
+    <w:lvl w:ilvl="0" w:tplc="04090001">
+      <w:start w:val="1"/>
+      <w:numFmt w:val="bullet"/>
+      <w:lvlText w:val=""/>
+      <w:lvlJc w:val="left"/>
+      <w:pPr>
+        <w:ind w:left="720" w:hanging="360"/>
+      </w:pPr>
+      <w:rPr>
+        <w:rFonts w:ascii="Symbol" w:hAnsi="Symbol" w:hint="default"/>
+      </w:rPr>
+    </w:lvl>
+    <w:lvl w:ilvl="1" w:tplc="04090003" w:tentative="1">
+      <w:start w:val="1"/>
+      <w:numFmt w:val="bullet"/>
+      <w:lvlText w:val="o"/>
+      <w:lvlJc w:val="left"/>
+      <w:pPr>
+        <w:ind w:left="1440" w:hanging="360"/>
+      </w:pPr>
+      <w:rPr>
+        <w:rFonts w:ascii="Courier New" w:hAnsi="Courier New" w:hint="default"/>
+      </w:rPr>
+    </w:lvl>
+    <w:lvl w:ilvl="2" w:tplc="04090005" w:tentative="1">
+      <w:start w:val="1"/>
+      <w:numFmt w:val="bullet"/>
+      <w:lvlText w:val=""/>
+      <w:lvlJc w:val="left"/>
+      <w:pPr>
+        <w:ind w:left="2160" w:hanging="360"/>
+      </w:pPr>
+      <w:rPr>
+        <w:rFonts w:ascii="Wingdings" w:hAnsi="Wingdings" w:hint="default"/>
+      </w:rPr>
+    </w:lvl>
+    <w:lvl w:ilvl="3" w:tplc="04090001" w:tentative="1">
+      <w:start w:val="1"/>
+      <w:numFmt w:val="bullet"/>
+      <w:lvlText w:val=""/>
+      <w:lvlJc w:val="left"/>
+      <w:pPr>
+        <w:ind w:left="2880" w:hanging="360"/>
+      </w:pPr>
+      <w:rPr>
+        <w:rFonts w:ascii="Symbol" w:hAnsi="Symbol" w:hint="default"/>
+      </w:rPr>
+    </w:lvl>
+    <w:lvl w:ilvl="4" w:tplc="04090003" w:tentative="1">
+      <w:start w:val="1"/>
+      <w:numFmt w:val="bullet"/>
+      <w:lvlText w:val="o"/>
+      <w:lvlJc w:val="left"/>
+      <w:pPr>
+        <w:ind w:left="3600" w:hanging="360"/>
+      </w:pPr>
+      <w:rPr>
+        <w:rFonts w:ascii="Courier New" w:hAnsi="Courier New" w:hint="default"/>
+      </w:rPr>
+    </w:lvl>
+    <w:lvl w:ilvl="5" w:tplc="04090005" w:tentative="1">
+      <w:start w:val="1"/>
+      <w:numFmt w:val="bullet"/>
+      <w:lvlText w:val=""/>
+      <w:lvlJc w:val="left"/>
+      <w:pPr>
+        <w:ind w:left="4320" w:hanging="360"/>
+      </w:pPr>
+      <w:rPr>
+        <w:rFonts w:ascii="Wingdings" w:hAnsi="Wingdings" w:hint="default"/>
+      </w:rPr>
+    </w:lvl>
+    <w:lvl w:ilvl="6" w:tplc="04090001" w:tentative="1">
+      <w:start w:val="1"/>
+      <w:numFmt w:val="bullet"/>
+      <w:lvlText w:val=""/>
+      <w:lvlJc w:val="left"/>
+      <w:pPr>
+        <w:ind w:left="5040" w:hanging="360"/>
+      </w:pPr>
+      <w:rPr>
+        <w:rFonts w:ascii="Symbol" w:hAnsi="Symbol" w:hint="default"/>
+      </w:rPr>
+    </w:lvl>
+    <w:lvl w:ilvl="7" w:tplc="04090003" w:tentative="1">
+      <w:start w:val="1"/>
+      <w:numFmt w:val="bullet"/>
+      <w:lvlText w:val="o"/>
+      <w:lvlJc w:val="left"/>
+      <w:pPr>
+        <w:ind w:left="5760" w:hanging="360"/>
+      </w:pPr>
+      <w:rPr>
+        <w:rFonts w:ascii="Courier New" w:hAnsi="Courier New" w:hint="default"/>
+      </w:rPr>
+    </w:lvl>
+    <w:lvl w:ilvl="8" w:tplc="04090005" w:tentative="1">
+      <w:start w:val="1"/>
+      <w:numFmt w:val="bullet"/>
+      <w:lvlText w:val=""/>
+      <w:lvlJc w:val="left"/>
+      <w:pPr>
+        <w:ind w:left="6480" w:hanging="360"/>
+      </w:pPr>
+      <w:rPr>
+        <w:rFonts w:ascii="Wingdings" w:hAnsi="Wingdings" w:hint="default"/>
+      </w:rPr>
+    </w:lvl>
+  </w:abstractNum>
+  <w:abstractNum w:abstractNumId="6">
+    <w:nsid w:val="57034588"/>
+    <w:multiLevelType w:val="hybridMultilevel"/>
+    <w:tmpl w:val="EFEE0802"/>
+    <w:lvl w:ilvl="0" w:tplc="0409000F">
+      <w:start w:val="1"/>
+      <w:numFmt w:val="decimal"/>
+      <w:lvlText w:val="%1."/>
+      <w:lvlJc w:val="left"/>
+      <w:pPr>
+        <w:ind w:left="720" w:hanging="360"/>
+      </w:pPr>
+    </w:lvl>
+    <w:lvl w:ilvl="1" w:tplc="04090001">
+      <w:start w:val="1"/>
+      <w:numFmt w:val="bullet"/>
+      <w:lvlText w:val=""/>
+      <w:lvlJc w:val="left"/>
+      <w:pPr>
+        <w:ind w:left="1440" w:hanging="360"/>
+      </w:pPr>
+      <w:rPr>
+        <w:rFonts w:ascii="Symbol" w:hAnsi="Symbol" w:hint="default"/>
+      </w:rPr>
+    </w:lvl>
+    <w:lvl w:ilvl="2" w:tplc="0409001B" w:tentative="1">
+      <w:start w:val="1"/>
+      <w:numFmt w:val="lowerRoman"/>
+      <w:lvlText w:val="%3."/>
+      <w:lvlJc w:val="right"/>
+      <w:pPr>
+        <w:ind w:left="2160" w:hanging="180"/>
+      </w:pPr>
+    </w:lvl>
+    <w:lvl w:ilvl="3" w:tplc="0409000F" w:tentative="1">
+      <w:start w:val="1"/>
+      <w:numFmt w:val="decimal"/>
+      <w:lvlText w:val="%4."/>
+      <w:lvlJc w:val="left"/>
+      <w:pPr>
+        <w:ind w:left="2880" w:hanging="360"/>
+      </w:pPr>
+    </w:lvl>
+    <w:lvl w:ilvl="4" w:tplc="04090019" w:tentative="1">
+      <w:start w:val="1"/>
+      <w:numFmt w:val="lowerLetter"/>
+      <w:lvlText w:val="%5."/>
+      <w:lvlJc w:val="left"/>
+      <w:pPr>
+        <w:ind w:left="3600" w:hanging="360"/>
+      </w:pPr>
+    </w:lvl>
+    <w:lvl w:ilvl="5" w:tplc="0409001B" w:tentative="1">
+      <w:start w:val="1"/>
+      <w:numFmt w:val="lowerRoman"/>
+      <w:lvlText w:val="%6."/>
+      <w:lvlJc w:val="right"/>
+      <w:pPr>
+        <w:ind w:left="4320" w:hanging="180"/>
+      </w:pPr>
+    </w:lvl>
+    <w:lvl w:ilvl="6" w:tplc="0409000F" w:tentative="1">
+      <w:start w:val="1"/>
+      <w:numFmt w:val="decimal"/>
+      <w:lvlText w:val="%7."/>
+      <w:lvlJc w:val="left"/>
+      <w:pPr>
+        <w:ind w:left="5040" w:hanging="360"/>
+      </w:pPr>
+    </w:lvl>
+    <w:lvl w:ilvl="7" w:tplc="04090019" w:tentative="1">
+      <w:start w:val="1"/>
+      <w:numFmt w:val="lowerLetter"/>
+      <w:lvlText w:val="%8."/>
+      <w:lvlJc w:val="left"/>
+      <w:pPr>
+        <w:ind w:left="5760" w:hanging="360"/>
+      </w:pPr>
+    </w:lvl>
+    <w:lvl w:ilvl="8" w:tplc="0409001B" w:tentative="1">
+      <w:start w:val="1"/>
+      <w:numFmt w:val="lowerRoman"/>
+      <w:lvlText w:val="%9."/>
+      <w:lvlJc w:val="right"/>
+      <w:pPr>
+        <w:ind w:left="6480" w:hanging="180"/>
+      </w:pPr>
+    </w:lvl>
+  </w:abstractNum>
+  <w:abstractNum w:abstractNumId="7">
     <w:nsid w:val="5FD36AB0"/>
     <w:multiLevelType w:val="hybridMultilevel"/>
     <w:tmpl w:val="59D84C7C"/>
@@ -4457,7 +5712,7 @@
       </w:pPr>
     </w:lvl>
   </w:abstractNum>
-  <w:abstractNum w:abstractNumId="5">
+  <w:abstractNum w:abstractNumId="8">
     <w:nsid w:val="6185015F"/>
     <w:multiLevelType w:val="hybridMultilevel"/>
     <w:tmpl w:val="C5BAE958"/>
@@ -4547,7 +5802,7 @@
       </w:pPr>
     </w:lvl>
   </w:abstractNum>
-  <w:abstractNum w:abstractNumId="6">
+  <w:abstractNum w:abstractNumId="9">
     <w:nsid w:val="70011E0D"/>
     <w:multiLevelType w:val="hybridMultilevel"/>
     <w:tmpl w:val="150241E6"/>
@@ -4661,25 +5916,34 @@
     </w:lvl>
   </w:abstractNum>
   <w:num w:numId="1">
-    <w:abstractNumId w:val="4"/>
+    <w:abstractNumId w:val="7"/>
   </w:num>
   <w:num w:numId="2">
     <w:abstractNumId w:val="1"/>
   </w:num>
   <w:num w:numId="3">
-    <w:abstractNumId w:val="5"/>
+    <w:abstractNumId w:val="8"/>
   </w:num>
   <w:num w:numId="4">
-    <w:abstractNumId w:val="2"/>
+    <w:abstractNumId w:val="3"/>
   </w:num>
   <w:num w:numId="5">
-    <w:abstractNumId w:val="3"/>
+    <w:abstractNumId w:val="4"/>
   </w:num>
   <w:num w:numId="6">
     <w:abstractNumId w:val="0"/>
   </w:num>
   <w:num w:numId="7">
+    <w:abstractNumId w:val="9"/>
+  </w:num>
+  <w:num w:numId="8">
     <w:abstractNumId w:val="6"/>
+  </w:num>
+  <w:num w:numId="9">
+    <w:abstractNumId w:val="2"/>
+  </w:num>
+  <w:num w:numId="10">
+    <w:abstractNumId w:val="5"/>
   </w:num>
 </w:numbering>
 </file>
@@ -4709,7 +5973,7 @@
       </w:pPr>
     </w:pPrDefault>
   </w:docDefaults>
-  <w:latentStyles w:defLockedState="0" w:defUIPriority="99" w:defSemiHidden="1" w:defUnhideWhenUsed="1" w:defQFormat="0" w:count="267">
+  <w:latentStyles w:defLockedState="0" w:defUIPriority="99" w:defSemiHidden="1" w:defUnhideWhenUsed="1" w:defQFormat="0" w:count="276">
     <w:lsdException w:name="Normal" w:semiHidden="0" w:uiPriority="0" w:unhideWhenUsed="0" w:qFormat="1"/>
     <w:lsdException w:name="heading 1" w:semiHidden="0" w:uiPriority="9" w:unhideWhenUsed="0" w:qFormat="1"/>
     <w:lsdException w:name="heading 2" w:uiPriority="9" w:qFormat="1"/>
@@ -5235,7 +6499,7 @@
 </file>
 
 <file path=word/stylesWithEffects.xml><?xml version="1.0" encoding="utf-8"?>
-<w:styles xmlns:wpc="http://schemas.microsoft.com/office/word/2010/wordprocessingCanvas" xmlns:mc="http://schemas.openxmlformats.org/markup-compatibility/2006" xmlns:o="urn:schemas-microsoft-com:office:office" xmlns:r="http://schemas.openxmlformats.org/officeDocument/2006/relationships" xmlns:m="http://schemas.openxmlformats.org/officeDocument/2006/math" xmlns:v="urn:schemas-microsoft-com:vml" xmlns:wp14="http://schemas.microsoft.com/office/word/2010/wordprocessingDrawing" xmlns:wp="http://schemas.openxmlformats.org/drawingml/2006/wordprocessingDrawing" xmlns:w10="urn:schemas-microsoft-com:office:word" xmlns:w="http://schemas.openxmlformats.org/wordprocessingml/2006/main" xmlns:w14="http://schemas.microsoft.com/office/word/2010/wordml" xmlns:wpg="http://schemas.microsoft.com/office/word/2010/wordprocessingGroup" xmlns:wpi="http://schemas.microsoft.com/office/word/2010/wordprocessingInk" xmlns:wne="http://schemas.microsoft.com/office/word/2006/wordml" xmlns:wps="http://schemas.microsoft.com/office/word/2010/wordprocessingShape" mc:Ignorable="w14 wp14">
+<w:styles xmlns:wpc="http://schemas.microsoft.com/office/word/2010/wordprocessingCanvas" xmlns:mo="http://schemas.microsoft.com/office/mac/office/2008/main" xmlns:mc="http://schemas.openxmlformats.org/markup-compatibility/2006" xmlns:mv="urn:schemas-microsoft-com:mac:vml" xmlns:o="urn:schemas-microsoft-com:office:office" xmlns:r="http://schemas.openxmlformats.org/officeDocument/2006/relationships" xmlns:m="http://schemas.openxmlformats.org/officeDocument/2006/math" xmlns:v="urn:schemas-microsoft-com:vml" xmlns:wp14="http://schemas.microsoft.com/office/word/2010/wordprocessingDrawing" xmlns:wp="http://schemas.openxmlformats.org/drawingml/2006/wordprocessingDrawing" xmlns:w10="urn:schemas-microsoft-com:office:word" xmlns:w="http://schemas.openxmlformats.org/wordprocessingml/2006/main" xmlns:w14="http://schemas.microsoft.com/office/word/2010/wordml" xmlns:wpg="http://schemas.microsoft.com/office/word/2010/wordprocessingGroup" xmlns:wpi="http://schemas.microsoft.com/office/word/2010/wordprocessingInk" xmlns:wne="http://schemas.microsoft.com/office/word/2006/wordml" xmlns:wps="http://schemas.microsoft.com/office/word/2010/wordprocessingShape" mc:Ignorable="w14 wp14">
   <w:docDefaults>
     <w:rPrDefault>
       <w:rPr>
@@ -5251,7 +6515,7 @@
       </w:pPr>
     </w:pPrDefault>
   </w:docDefaults>
-  <w:latentStyles w:defLockedState="0" w:defUIPriority="99" w:defSemiHidden="1" w:defUnhideWhenUsed="1" w:defQFormat="0" w:count="267">
+  <w:latentStyles w:defLockedState="0" w:defUIPriority="99" w:defSemiHidden="1" w:defUnhideWhenUsed="1" w:defQFormat="0" w:count="276">
     <w:lsdException w:name="Normal" w:semiHidden="0" w:uiPriority="0" w:unhideWhenUsed="0" w:qFormat="1"/>
     <w:lsdException w:name="heading 1" w:semiHidden="0" w:uiPriority="9" w:unhideWhenUsed="0" w:qFormat="1"/>
     <w:lsdException w:name="heading 2" w:uiPriority="9" w:qFormat="1"/>
@@ -6128,7 +7392,7 @@
 </file>
 
 <file path=customXml/itemProps1.xml><?xml version="1.0" encoding="utf-8"?>
-<ds:datastoreItem xmlns:ds="http://schemas.openxmlformats.org/officeDocument/2006/customXml" ds:itemID="{D5D0FCBE-70F3-4DA6-8236-36EBCA562B18}">
+<ds:datastoreItem xmlns:ds="http://schemas.openxmlformats.org/officeDocument/2006/customXml" ds:itemID="{F75F57D5-F961-0645-AFA4-655C4B37F2A8}">
   <ds:schemaRefs>
     <ds:schemaRef ds:uri="http://schemas.openxmlformats.org/officeDocument/2006/bibliography"/>
   </ds:schemaRefs>

</xml_diff>